<commit_message>
feat: 🎸 add more form element (2/11)
</commit_message>
<xml_diff>
--- a/src/template/template.docx
+++ b/src/template/template.docx
@@ -268,23 +268,7 @@
                 <w:sz w:val="24"/>
                 <w:szCs w:val="24"/>
               </w:rPr>
-              <w:t xml:space="preserve">___________ </w:t>
-            </w:r>
-            <w:proofErr w:type="spellStart"/>
-            <w:r>
-              <w:rPr>
-                <w:sz w:val="24"/>
-                <w:szCs w:val="24"/>
-              </w:rPr>
-              <w:t>Шинкарик</w:t>
-            </w:r>
-            <w:proofErr w:type="spellEnd"/>
-            <w:r>
-              <w:rPr>
-                <w:sz w:val="24"/>
-                <w:szCs w:val="24"/>
-              </w:rPr>
-              <w:t xml:space="preserve"> М.І.</w:t>
+              <w:t>___________ Шинкарик М.І.</w:t>
             </w:r>
           </w:p>
         </w:tc>
@@ -317,23 +301,7 @@
                 <w:sz w:val="24"/>
                 <w:szCs w:val="24"/>
               </w:rPr>
-              <w:t>{</w:t>
-            </w:r>
-            <w:proofErr w:type="spellStart"/>
-            <w:r>
-              <w:rPr>
-                <w:sz w:val="24"/>
-                <w:szCs w:val="24"/>
-              </w:rPr>
-              <w:t>year</w:t>
-            </w:r>
-            <w:proofErr w:type="spellEnd"/>
-            <w:r>
-              <w:rPr>
-                <w:sz w:val="24"/>
-                <w:szCs w:val="24"/>
-              </w:rPr>
-              <w:t>}</w:t>
+              <w:t>{year}</w:t>
             </w:r>
             <w:r>
               <w:rPr>
@@ -368,23 +336,7 @@
                 <w:sz w:val="24"/>
                 <w:szCs w:val="24"/>
               </w:rPr>
-              <w:t>{</w:t>
-            </w:r>
-            <w:proofErr w:type="spellStart"/>
-            <w:r>
-              <w:rPr>
-                <w:sz w:val="24"/>
-                <w:szCs w:val="24"/>
-              </w:rPr>
-              <w:t>year</w:t>
-            </w:r>
-            <w:proofErr w:type="spellEnd"/>
-            <w:r>
-              <w:rPr>
-                <w:sz w:val="24"/>
-                <w:szCs w:val="24"/>
-              </w:rPr>
-              <w:t>}</w:t>
+              <w:t>{year}</w:t>
             </w:r>
             <w:r>
               <w:rPr>
@@ -567,23 +519,7 @@
                 <w:szCs w:val="24"/>
               </w:rPr>
               <w:softHyphen/>
-              <w:t xml:space="preserve">___________ </w:t>
-            </w:r>
-            <w:proofErr w:type="spellStart"/>
-            <w:r>
-              <w:rPr>
-                <w:sz w:val="24"/>
-                <w:szCs w:val="24"/>
-              </w:rPr>
-              <w:t>Брич</w:t>
-            </w:r>
-            <w:proofErr w:type="spellEnd"/>
-            <w:r>
-              <w:rPr>
-                <w:sz w:val="24"/>
-                <w:szCs w:val="24"/>
-              </w:rPr>
-              <w:t xml:space="preserve"> В.Я</w:t>
+              <w:t>___________ Брич В.Я</w:t>
             </w:r>
             <w:r>
               <w:rPr>
@@ -623,23 +559,7 @@
                 <w:sz w:val="24"/>
                 <w:szCs w:val="24"/>
               </w:rPr>
-              <w:t>{</w:t>
-            </w:r>
-            <w:proofErr w:type="spellStart"/>
-            <w:r>
-              <w:rPr>
-                <w:sz w:val="24"/>
-                <w:szCs w:val="24"/>
-              </w:rPr>
-              <w:t>year</w:t>
-            </w:r>
-            <w:proofErr w:type="spellEnd"/>
-            <w:r>
-              <w:rPr>
-                <w:sz w:val="24"/>
-                <w:szCs w:val="24"/>
-              </w:rPr>
-              <w:t>}</w:t>
+              <w:t>{year}</w:t>
             </w:r>
             <w:r>
               <w:rPr>
@@ -900,7 +820,6 @@
         </w:rPr>
         <w:t>{</w:t>
       </w:r>
-      <w:proofErr w:type="spellStart"/>
       <w:r>
         <w:rPr>
           <w:sz w:val="28"/>
@@ -909,7 +828,6 @@
         </w:rPr>
         <w:t>specialty_number</w:t>
       </w:r>
-      <w:proofErr w:type="spellEnd"/>
       <w:r>
         <w:rPr>
           <w:sz w:val="28"/>
@@ -1075,7 +993,7 @@
         <w:rPr>
           <w:sz w:val="28"/>
           <w:szCs w:val="24"/>
-          <w:lang w:val="en-US" w:eastAsia="en-US"/>
+          <w:lang w:eastAsia="en-US"/>
         </w:rPr>
       </w:pPr>
       <w:r>
@@ -1084,31 +1002,7 @@
           <w:szCs w:val="24"/>
           <w:lang w:eastAsia="en-US"/>
         </w:rPr>
-        <w:t xml:space="preserve">Кафедра </w:t>
-      </w:r>
-      <w:r>
-        <w:rPr>
-          <w:sz w:val="28"/>
-          <w:szCs w:val="24"/>
-          <w:lang w:val="en-US" w:eastAsia="en-US"/>
-        </w:rPr>
-        <w:t>{</w:t>
-      </w:r>
-      <w:r>
-        <w:rPr>
-          <w:sz w:val="28"/>
-          <w:szCs w:val="24"/>
-          <w:lang w:val="en-US" w:eastAsia="en-US"/>
-        </w:rPr>
-        <w:t>department</w:t>
-      </w:r>
-      <w:r>
-        <w:rPr>
-          <w:sz w:val="28"/>
-          <w:szCs w:val="24"/>
-          <w:lang w:val="en-US" w:eastAsia="en-US"/>
-        </w:rPr>
-        <w:t>}</w:t>
+        <w:t>Кафедра комп’ютерних наук</w:t>
       </w:r>
     </w:p>
     <w:p>
@@ -1120,7 +1014,7 @@
         <w:rPr>
           <w:sz w:val="28"/>
           <w:szCs w:val="24"/>
-          <w:lang w:val="en-US" w:eastAsia="en-US"/>
+          <w:lang w:eastAsia="en-US"/>
         </w:rPr>
       </w:pPr>
     </w:p>
@@ -1148,6 +1042,12 @@
         <w:gridCol w:w="992"/>
       </w:tblGrid>
       <w:tr>
+        <w:tblPrEx>
+          <w:tblCellMar>
+            <w:top w:w="0" w:type="dxa"/>
+            <w:bottom w:w="0" w:type="dxa"/>
+          </w:tblCellMar>
+        </w:tblPrEx>
         <w:trPr>
           <w:trHeight w:hRule="exact" w:val="719"/>
         </w:trPr>
@@ -1277,7 +1177,6 @@
                 <w:szCs w:val="24"/>
               </w:rPr>
             </w:pPr>
-            <w:proofErr w:type="spellStart"/>
             <w:r>
               <w:rPr>
                 <w:spacing w:val="-2"/>
@@ -1285,29 +1184,8 @@
                 <w:szCs w:val="24"/>
                 <w:lang w:val="en-US"/>
               </w:rPr>
-              <w:t>Лекції</w:t>
-            </w:r>
-            <w:proofErr w:type="spellEnd"/>
-            <w:r>
-              <w:rPr>
-                <w:spacing w:val="-2"/>
-                <w:sz w:val="24"/>
-                <w:szCs w:val="24"/>
-                <w:lang w:val="en-US"/>
-              </w:rPr>
-              <w:t xml:space="preserve"> (</w:t>
-            </w:r>
-            <w:proofErr w:type="spellStart"/>
-            <w:r>
-              <w:rPr>
-                <w:spacing w:val="-2"/>
-                <w:sz w:val="24"/>
-                <w:szCs w:val="24"/>
-                <w:lang w:val="en-US"/>
-              </w:rPr>
-              <w:t>год</w:t>
-            </w:r>
-            <w:proofErr w:type="spellEnd"/>
+              <w:t>Лекції (год</w:t>
+            </w:r>
             <w:r>
               <w:rPr>
                 <w:spacing w:val="-2"/>
@@ -1346,10 +1224,8 @@
               <w:rPr>
                 <w:sz w:val="24"/>
                 <w:szCs w:val="24"/>
-                <w:lang w:val="en-US"/>
-              </w:rPr>
-            </w:pPr>
-            <w:proofErr w:type="spellStart"/>
+              </w:rPr>
+            </w:pPr>
             <w:r>
               <w:rPr>
                 <w:spacing w:val="-2"/>
@@ -1358,7 +1234,6 @@
               </w:rPr>
               <w:t>Лаб</w:t>
             </w:r>
-            <w:proofErr w:type="spellEnd"/>
             <w:r>
               <w:rPr>
                 <w:spacing w:val="-2"/>
@@ -1627,6 +1502,12 @@
         </w:tc>
       </w:tr>
       <w:tr>
+        <w:tblPrEx>
+          <w:tblCellMar>
+            <w:top w:w="0" w:type="dxa"/>
+            <w:bottom w:w="0" w:type="dxa"/>
+          </w:tblCellMar>
+        </w:tblPrEx>
         <w:trPr>
           <w:trHeight w:val="440"/>
         </w:trPr>
@@ -1648,56 +1529,14 @@
               <w:rPr>
                 <w:sz w:val="24"/>
                 <w:szCs w:val="24"/>
-                <w:lang w:val="en-US"/>
-              </w:rPr>
-            </w:pPr>
-            <w:r>
-              <w:rPr>
-                <w:sz w:val="24"/>
-                <w:szCs w:val="24"/>
-                <w:lang w:val="en-US"/>
-              </w:rPr>
-              <w:t>{#</w:t>
-            </w:r>
-            <w:r>
-              <w:rPr>
-                <w:sz w:val="24"/>
-                <w:szCs w:val="24"/>
-                <w:lang w:val="en-US"/>
-              </w:rPr>
-              <w:t>hours</w:t>
-            </w:r>
-            <w:r>
-              <w:rPr>
-                <w:sz w:val="24"/>
-                <w:szCs w:val="24"/>
-                <w:lang w:val="en-US"/>
-              </w:rPr>
-              <w:t>}</w:t>
-            </w:r>
-            <w:r>
-              <w:rPr>
-                <w:sz w:val="24"/>
-                <w:szCs w:val="24"/>
-                <w:lang w:val="en-US"/>
-              </w:rPr>
-              <w:t xml:space="preserve"> {</w:t>
-            </w:r>
-            <w:r>
-              <w:rPr>
-                <w:sz w:val="24"/>
-                <w:szCs w:val="24"/>
-                <w:lang w:val="en-US"/>
-              </w:rPr>
-              <w:t>title</w:t>
-            </w:r>
-            <w:r>
-              <w:rPr>
-                <w:sz w:val="24"/>
-                <w:szCs w:val="24"/>
-                <w:lang w:val="en-US"/>
-              </w:rPr>
-              <w:t>}</w:t>
+              </w:rPr>
+            </w:pPr>
+            <w:r>
+              <w:rPr>
+                <w:sz w:val="24"/>
+                <w:szCs w:val="24"/>
+              </w:rPr>
+              <w:t>денна</w:t>
             </w:r>
           </w:p>
         </w:tc>
@@ -1732,12 +1571,15 @@
               <w:t>{</w:t>
             </w:r>
             <w:r>
+              <w:t xml:space="preserve"> </w:t>
+            </w:r>
+            <w:r>
               <w:rPr>
                 <w:sz w:val="24"/>
                 <w:szCs w:val="24"/>
                 <w:lang w:val="en-US"/>
               </w:rPr>
-              <w:t>course</w:t>
+              <w:t>hours_day_course</w:t>
             </w:r>
             <w:r>
               <w:rPr>
@@ -1780,12 +1622,15 @@
               <w:t>{</w:t>
             </w:r>
             <w:r>
+              <w:t xml:space="preserve"> </w:t>
+            </w:r>
+            <w:r>
               <w:rPr>
                 <w:sz w:val="24"/>
                 <w:szCs w:val="24"/>
                 <w:lang w:val="en-US"/>
               </w:rPr>
-              <w:t>semester</w:t>
+              <w:t>hours_day_semester</w:t>
             </w:r>
             <w:r>
               <w:rPr>
@@ -1828,12 +1673,15 @@
               <w:t>{</w:t>
             </w:r>
             <w:r>
+              <w:t xml:space="preserve"> </w:t>
+            </w:r>
+            <w:r>
               <w:rPr>
                 <w:sz w:val="24"/>
                 <w:szCs w:val="24"/>
                 <w:lang w:val="en-US"/>
               </w:rPr>
-              <w:t>lectures</w:t>
+              <w:t>hours_day_lectures</w:t>
             </w:r>
             <w:r>
               <w:rPr>
@@ -1876,12 +1724,15 @@
               <w:t>{</w:t>
             </w:r>
             <w:r>
+              <w:t xml:space="preserve"> </w:t>
+            </w:r>
+            <w:r>
               <w:rPr>
                 <w:sz w:val="24"/>
                 <w:szCs w:val="24"/>
                 <w:lang w:val="en-US"/>
               </w:rPr>
-              <w:t>laboratory</w:t>
+              <w:t>hours_day_laboratory</w:t>
             </w:r>
             <w:r>
               <w:rPr>
@@ -1923,16 +1774,17 @@
               </w:rPr>
               <w:t>{</w:t>
             </w:r>
-            <w:proofErr w:type="spellStart"/>
+            <w:r>
+              <w:t xml:space="preserve"> </w:t>
+            </w:r>
             <w:r>
               <w:rPr>
                 <w:sz w:val="24"/>
                 <w:szCs w:val="24"/>
                 <w:lang w:val="en-US"/>
               </w:rPr>
-              <w:t>irs</w:t>
-            </w:r>
-            <w:proofErr w:type="spellEnd"/>
+              <w:t>hours_day_irs</w:t>
+            </w:r>
             <w:r>
               <w:rPr>
                 <w:sz w:val="24"/>
@@ -1974,12 +1826,15 @@
               <w:t>{</w:t>
             </w:r>
             <w:r>
+              <w:t xml:space="preserve"> </w:t>
+            </w:r>
+            <w:r>
               <w:rPr>
                 <w:sz w:val="24"/>
                 <w:szCs w:val="24"/>
                 <w:lang w:val="en-US"/>
               </w:rPr>
-              <w:t>training</w:t>
+              <w:t>hours_day_training</w:t>
             </w:r>
             <w:r>
               <w:rPr>
@@ -2021,16 +1876,17 @@
               </w:rPr>
               <w:t>{</w:t>
             </w:r>
-            <w:proofErr w:type="spellStart"/>
+            <w:r>
+              <w:t xml:space="preserve"> </w:t>
+            </w:r>
             <w:r>
               <w:rPr>
                 <w:sz w:val="24"/>
                 <w:szCs w:val="24"/>
                 <w:lang w:val="en-US"/>
               </w:rPr>
-              <w:t>srs</w:t>
-            </w:r>
-            <w:proofErr w:type="spellEnd"/>
+              <w:t>hours_day_srs</w:t>
+            </w:r>
             <w:r>
               <w:rPr>
                 <w:sz w:val="24"/>
@@ -2077,7 +1933,7 @@
                 <w:szCs w:val="24"/>
                 <w:lang w:val="en-US"/>
               </w:rPr>
-              <w:t>all</w:t>
+              <w:t>hours_day_all</w:t>
             </w:r>
             <w:r>
               <w:rPr>
@@ -2108,23 +1964,27 @@
               <w:rPr>
                 <w:sz w:val="24"/>
                 <w:szCs w:val="24"/>
-              </w:rPr>
-            </w:pPr>
-            <w:r>
-              <w:rPr>
-                <w:sz w:val="24"/>
-                <w:szCs w:val="24"/>
                 <w:lang w:val="en-US"/>
               </w:rPr>
+            </w:pPr>
+            <w:r>
+              <w:rPr>
+                <w:sz w:val="24"/>
+                <w:szCs w:val="24"/>
+                <w:lang w:val="en-US"/>
+              </w:rPr>
               <w:t>{</w:t>
             </w:r>
             <w:r>
+              <w:t xml:space="preserve"> </w:t>
+            </w:r>
+            <w:r>
               <w:rPr>
                 <w:sz w:val="24"/>
                 <w:szCs w:val="24"/>
                 <w:lang w:val="en-US"/>
               </w:rPr>
-              <w:t>test</w:t>
+              <w:t>hours_day_test</w:t>
             </w:r>
             <w:r>
               <w:rPr>
@@ -2132,15 +1992,81 @@
                 <w:szCs w:val="24"/>
                 <w:lang w:val="en-US"/>
               </w:rPr>
-              <w:t xml:space="preserve">} </w:t>
-            </w:r>
+              <w:t>}</w:t>
+            </w:r>
+          </w:p>
+        </w:tc>
+      </w:tr>
+      <w:tr>
+        <w:tblPrEx>
+          <w:tblCellMar>
+            <w:top w:w="0" w:type="dxa"/>
+            <w:bottom w:w="0" w:type="dxa"/>
+          </w:tblCellMar>
+        </w:tblPrEx>
+        <w:trPr>
+          <w:trHeight w:val="440"/>
+        </w:trPr>
+        <w:tc>
+          <w:tcPr>
+            <w:tcW w:w="1195" w:type="dxa"/>
+            <w:tcBorders>
+              <w:top w:val="single" w:sz="4" w:space="0" w:color="auto"/>
+              <w:left w:val="single" w:sz="4" w:space="0" w:color="auto"/>
+              <w:bottom w:val="single" w:sz="4" w:space="0" w:color="auto"/>
+              <w:right w:val="single" w:sz="6" w:space="0" w:color="auto"/>
+            </w:tcBorders>
+            <w:shd w:val="clear" w:color="auto" w:fill="FFFFFF"/>
+            <w:vAlign w:val="center"/>
+          </w:tcPr>
+          <w:p>
+            <w:pPr>
+              <w:jc w:val="center"/>
+              <w:rPr>
+                <w:sz w:val="24"/>
+                <w:szCs w:val="24"/>
+              </w:rPr>
+            </w:pPr>
+            <w:r>
+              <w:rPr>
+                <w:sz w:val="24"/>
+                <w:szCs w:val="24"/>
+              </w:rPr>
+              <w:t>заочна</w:t>
+            </w:r>
+          </w:p>
+        </w:tc>
+        <w:tc>
+          <w:tcPr>
+            <w:tcW w:w="641" w:type="dxa"/>
+            <w:tcBorders>
+              <w:top w:val="single" w:sz="4" w:space="0" w:color="auto"/>
+              <w:left w:val="single" w:sz="6" w:space="0" w:color="auto"/>
+              <w:bottom w:val="single" w:sz="4" w:space="0" w:color="auto"/>
+              <w:right w:val="single" w:sz="6" w:space="0" w:color="auto"/>
+            </w:tcBorders>
+            <w:shd w:val="clear" w:color="auto" w:fill="FFFFFF"/>
+            <w:vAlign w:val="center"/>
+          </w:tcPr>
+          <w:p>
+            <w:pPr>
+              <w:shd w:val="clear" w:color="auto" w:fill="FFFFFF"/>
+              <w:jc w:val="center"/>
+              <w:rPr>
+                <w:sz w:val="24"/>
+                <w:szCs w:val="24"/>
+              </w:rPr>
+            </w:pPr>
             <w:r>
               <w:rPr>
                 <w:sz w:val="24"/>
                 <w:szCs w:val="24"/>
                 <w:lang w:val="en-US"/>
               </w:rPr>
-              <w:t>{/#</w:t>
+              <w:t>{</w:t>
+            </w:r>
+            <w:r>
+              <w:t xml:space="preserve"> </w:t>
             </w:r>
             <w:r>
               <w:rPr>
@@ -2148,7 +2074,539 @@
                 <w:szCs w:val="24"/>
                 <w:lang w:val="en-US"/>
               </w:rPr>
-              <w:t>hours</w:t>
+              <w:t>hours_</w:t>
+            </w:r>
+            <w:r>
+              <w:rPr>
+                <w:sz w:val="24"/>
+                <w:szCs w:val="24"/>
+                <w:lang w:val="en-US"/>
+              </w:rPr>
+              <w:t>ext</w:t>
+            </w:r>
+            <w:r>
+              <w:rPr>
+                <w:sz w:val="24"/>
+                <w:szCs w:val="24"/>
+                <w:lang w:val="en-US"/>
+              </w:rPr>
+              <w:t>_course</w:t>
+            </w:r>
+            <w:r>
+              <w:rPr>
+                <w:sz w:val="24"/>
+                <w:szCs w:val="24"/>
+                <w:lang w:val="en-US"/>
+              </w:rPr>
+              <w:t>}</w:t>
+            </w:r>
+          </w:p>
+        </w:tc>
+        <w:tc>
+          <w:tcPr>
+            <w:tcW w:w="999" w:type="dxa"/>
+            <w:tcBorders>
+              <w:top w:val="single" w:sz="4" w:space="0" w:color="auto"/>
+              <w:left w:val="single" w:sz="6" w:space="0" w:color="auto"/>
+              <w:bottom w:val="single" w:sz="4" w:space="0" w:color="auto"/>
+              <w:right w:val="single" w:sz="4" w:space="0" w:color="auto"/>
+            </w:tcBorders>
+            <w:shd w:val="clear" w:color="auto" w:fill="FFFFFF"/>
+            <w:vAlign w:val="center"/>
+          </w:tcPr>
+          <w:p>
+            <w:pPr>
+              <w:shd w:val="clear" w:color="auto" w:fill="FFFFFF"/>
+              <w:jc w:val="center"/>
+              <w:rPr>
+                <w:sz w:val="24"/>
+                <w:szCs w:val="24"/>
+                <w:lang w:val="ru-RU"/>
+              </w:rPr>
+            </w:pPr>
+            <w:r>
+              <w:rPr>
+                <w:sz w:val="24"/>
+                <w:szCs w:val="24"/>
+                <w:lang w:val="en-US"/>
+              </w:rPr>
+              <w:t>{</w:t>
+            </w:r>
+            <w:r>
+              <w:t xml:space="preserve"> </w:t>
+            </w:r>
+            <w:r>
+              <w:rPr>
+                <w:sz w:val="24"/>
+                <w:szCs w:val="24"/>
+                <w:lang w:val="en-US"/>
+              </w:rPr>
+              <w:t>hours_</w:t>
+            </w:r>
+            <w:r>
+              <w:rPr>
+                <w:sz w:val="24"/>
+                <w:szCs w:val="24"/>
+                <w:lang w:val="en-US"/>
+              </w:rPr>
+              <w:t>ext</w:t>
+            </w:r>
+            <w:r>
+              <w:rPr>
+                <w:sz w:val="24"/>
+                <w:szCs w:val="24"/>
+                <w:lang w:val="en-US"/>
+              </w:rPr>
+              <w:t>_semester</w:t>
+            </w:r>
+            <w:r>
+              <w:rPr>
+                <w:sz w:val="24"/>
+                <w:szCs w:val="24"/>
+                <w:lang w:val="en-US"/>
+              </w:rPr>
+              <w:t>}</w:t>
+            </w:r>
+          </w:p>
+        </w:tc>
+        <w:tc>
+          <w:tcPr>
+            <w:tcW w:w="993" w:type="dxa"/>
+            <w:tcBorders>
+              <w:top w:val="single" w:sz="4" w:space="0" w:color="auto"/>
+              <w:left w:val="single" w:sz="6" w:space="0" w:color="auto"/>
+              <w:bottom w:val="single" w:sz="4" w:space="0" w:color="auto"/>
+              <w:right w:val="single" w:sz="6" w:space="0" w:color="auto"/>
+            </w:tcBorders>
+            <w:shd w:val="clear" w:color="auto" w:fill="FFFFFF"/>
+            <w:vAlign w:val="center"/>
+          </w:tcPr>
+          <w:p>
+            <w:pPr>
+              <w:shd w:val="clear" w:color="auto" w:fill="FFFFFF"/>
+              <w:jc w:val="center"/>
+              <w:rPr>
+                <w:sz w:val="24"/>
+                <w:szCs w:val="24"/>
+                <w:lang w:val="ru-RU"/>
+              </w:rPr>
+            </w:pPr>
+            <w:r>
+              <w:rPr>
+                <w:sz w:val="24"/>
+                <w:szCs w:val="24"/>
+                <w:lang w:val="en-US"/>
+              </w:rPr>
+              <w:t>{</w:t>
+            </w:r>
+            <w:r>
+              <w:t xml:space="preserve"> </w:t>
+            </w:r>
+            <w:r>
+              <w:rPr>
+                <w:sz w:val="24"/>
+                <w:szCs w:val="24"/>
+                <w:lang w:val="en-US"/>
+              </w:rPr>
+              <w:t>hours_</w:t>
+            </w:r>
+            <w:r>
+              <w:rPr>
+                <w:sz w:val="24"/>
+                <w:szCs w:val="24"/>
+                <w:lang w:val="en-US"/>
+              </w:rPr>
+              <w:t>ext</w:t>
+            </w:r>
+            <w:r>
+              <w:rPr>
+                <w:sz w:val="24"/>
+                <w:szCs w:val="24"/>
+                <w:lang w:val="en-US"/>
+              </w:rPr>
+              <w:t>_lectures</w:t>
+            </w:r>
+            <w:r>
+              <w:rPr>
+                <w:sz w:val="24"/>
+                <w:szCs w:val="24"/>
+                <w:lang w:val="en-US"/>
+              </w:rPr>
+              <w:t>}</w:t>
+            </w:r>
+          </w:p>
+        </w:tc>
+        <w:tc>
+          <w:tcPr>
+            <w:tcW w:w="850" w:type="dxa"/>
+            <w:tcBorders>
+              <w:top w:val="single" w:sz="4" w:space="0" w:color="auto"/>
+              <w:left w:val="single" w:sz="6" w:space="0" w:color="auto"/>
+              <w:bottom w:val="single" w:sz="4" w:space="0" w:color="auto"/>
+              <w:right w:val="single" w:sz="6" w:space="0" w:color="auto"/>
+            </w:tcBorders>
+            <w:shd w:val="clear" w:color="auto" w:fill="FFFFFF"/>
+            <w:vAlign w:val="center"/>
+          </w:tcPr>
+          <w:p>
+            <w:pPr>
+              <w:shd w:val="clear" w:color="auto" w:fill="FFFFFF"/>
+              <w:jc w:val="center"/>
+              <w:rPr>
+                <w:sz w:val="24"/>
+                <w:szCs w:val="24"/>
+                <w:lang w:val="ru-RU"/>
+              </w:rPr>
+            </w:pPr>
+            <w:r>
+              <w:rPr>
+                <w:sz w:val="24"/>
+                <w:szCs w:val="24"/>
+                <w:lang w:val="en-US"/>
+              </w:rPr>
+              <w:t>{</w:t>
+            </w:r>
+            <w:r>
+              <w:t xml:space="preserve"> </w:t>
+            </w:r>
+            <w:r>
+              <w:rPr>
+                <w:sz w:val="24"/>
+                <w:szCs w:val="24"/>
+                <w:lang w:val="en-US"/>
+              </w:rPr>
+              <w:t>hours_</w:t>
+            </w:r>
+            <w:r>
+              <w:rPr>
+                <w:sz w:val="24"/>
+                <w:szCs w:val="24"/>
+                <w:lang w:val="en-US"/>
+              </w:rPr>
+              <w:t>ext</w:t>
+            </w:r>
+            <w:r>
+              <w:rPr>
+                <w:sz w:val="24"/>
+                <w:szCs w:val="24"/>
+                <w:lang w:val="en-US"/>
+              </w:rPr>
+              <w:t>_laboratory</w:t>
+            </w:r>
+            <w:r>
+              <w:rPr>
+                <w:sz w:val="24"/>
+                <w:szCs w:val="24"/>
+                <w:lang w:val="en-US"/>
+              </w:rPr>
+              <w:t>}</w:t>
+            </w:r>
+          </w:p>
+        </w:tc>
+        <w:tc>
+          <w:tcPr>
+            <w:tcW w:w="992" w:type="dxa"/>
+            <w:tcBorders>
+              <w:top w:val="single" w:sz="4" w:space="0" w:color="auto"/>
+              <w:left w:val="single" w:sz="6" w:space="0" w:color="auto"/>
+              <w:bottom w:val="single" w:sz="4" w:space="0" w:color="auto"/>
+              <w:right w:val="single" w:sz="6" w:space="0" w:color="auto"/>
+            </w:tcBorders>
+            <w:shd w:val="clear" w:color="auto" w:fill="FFFFFF"/>
+            <w:vAlign w:val="center"/>
+          </w:tcPr>
+          <w:p>
+            <w:pPr>
+              <w:shd w:val="clear" w:color="auto" w:fill="FFFFFF"/>
+              <w:jc w:val="center"/>
+              <w:rPr>
+                <w:sz w:val="24"/>
+                <w:szCs w:val="24"/>
+                <w:lang w:val="ru-RU"/>
+              </w:rPr>
+            </w:pPr>
+            <w:r>
+              <w:rPr>
+                <w:sz w:val="24"/>
+                <w:szCs w:val="24"/>
+                <w:lang w:val="en-US"/>
+              </w:rPr>
+              <w:t>{</w:t>
+            </w:r>
+            <w:r>
+              <w:t xml:space="preserve"> </w:t>
+            </w:r>
+            <w:r>
+              <w:rPr>
+                <w:sz w:val="24"/>
+                <w:szCs w:val="24"/>
+                <w:lang w:val="en-US"/>
+              </w:rPr>
+              <w:t>hours_</w:t>
+            </w:r>
+            <w:r>
+              <w:rPr>
+                <w:sz w:val="24"/>
+                <w:szCs w:val="24"/>
+                <w:lang w:val="en-US"/>
+              </w:rPr>
+              <w:t>ext</w:t>
+            </w:r>
+            <w:r>
+              <w:rPr>
+                <w:sz w:val="24"/>
+                <w:szCs w:val="24"/>
+                <w:lang w:val="en-US"/>
+              </w:rPr>
+              <w:t>_irs</w:t>
+            </w:r>
+            <w:r>
+              <w:rPr>
+                <w:sz w:val="24"/>
+                <w:szCs w:val="24"/>
+                <w:lang w:val="en-US"/>
+              </w:rPr>
+              <w:t>}</w:t>
+            </w:r>
+          </w:p>
+        </w:tc>
+        <w:tc>
+          <w:tcPr>
+            <w:tcW w:w="1134" w:type="dxa"/>
+            <w:tcBorders>
+              <w:top w:val="single" w:sz="4" w:space="0" w:color="auto"/>
+              <w:left w:val="single" w:sz="6" w:space="0" w:color="auto"/>
+              <w:bottom w:val="single" w:sz="4" w:space="0" w:color="auto"/>
+              <w:right w:val="single" w:sz="6" w:space="0" w:color="auto"/>
+            </w:tcBorders>
+            <w:shd w:val="clear" w:color="auto" w:fill="FFFFFF"/>
+            <w:vAlign w:val="center"/>
+          </w:tcPr>
+          <w:p>
+            <w:pPr>
+              <w:shd w:val="clear" w:color="auto" w:fill="FFFFFF"/>
+              <w:jc w:val="center"/>
+              <w:rPr>
+                <w:sz w:val="24"/>
+                <w:szCs w:val="24"/>
+                <w:lang w:val="en-US"/>
+              </w:rPr>
+            </w:pPr>
+            <w:r>
+              <w:rPr>
+                <w:sz w:val="24"/>
+                <w:szCs w:val="24"/>
+                <w:lang w:val="en-US"/>
+              </w:rPr>
+              <w:t>{</w:t>
+            </w:r>
+            <w:r>
+              <w:t xml:space="preserve"> </w:t>
+            </w:r>
+            <w:r>
+              <w:rPr>
+                <w:sz w:val="24"/>
+                <w:szCs w:val="24"/>
+                <w:lang w:val="en-US"/>
+              </w:rPr>
+              <w:t>hours_</w:t>
+            </w:r>
+            <w:r>
+              <w:rPr>
+                <w:sz w:val="24"/>
+                <w:szCs w:val="24"/>
+                <w:lang w:val="en-US"/>
+              </w:rPr>
+              <w:t>ext</w:t>
+            </w:r>
+            <w:r>
+              <w:rPr>
+                <w:sz w:val="24"/>
+                <w:szCs w:val="24"/>
+                <w:lang w:val="en-US"/>
+              </w:rPr>
+              <w:t>_training</w:t>
+            </w:r>
+            <w:r>
+              <w:rPr>
+                <w:sz w:val="24"/>
+                <w:szCs w:val="24"/>
+                <w:lang w:val="en-US"/>
+              </w:rPr>
+              <w:t>}</w:t>
+            </w:r>
+          </w:p>
+        </w:tc>
+        <w:tc>
+          <w:tcPr>
+            <w:tcW w:w="1134" w:type="dxa"/>
+            <w:tcBorders>
+              <w:top w:val="single" w:sz="4" w:space="0" w:color="auto"/>
+              <w:left w:val="single" w:sz="6" w:space="0" w:color="auto"/>
+              <w:bottom w:val="single" w:sz="4" w:space="0" w:color="auto"/>
+              <w:right w:val="single" w:sz="6" w:space="0" w:color="auto"/>
+            </w:tcBorders>
+            <w:shd w:val="clear" w:color="auto" w:fill="FFFFFF"/>
+            <w:vAlign w:val="center"/>
+          </w:tcPr>
+          <w:p>
+            <w:pPr>
+              <w:shd w:val="clear" w:color="auto" w:fill="FFFFFF"/>
+              <w:jc w:val="center"/>
+              <w:rPr>
+                <w:sz w:val="24"/>
+                <w:szCs w:val="24"/>
+                <w:lang w:val="ru-RU"/>
+              </w:rPr>
+            </w:pPr>
+            <w:r>
+              <w:rPr>
+                <w:sz w:val="24"/>
+                <w:szCs w:val="24"/>
+                <w:lang w:val="en-US"/>
+              </w:rPr>
+              <w:t>{</w:t>
+            </w:r>
+            <w:r>
+              <w:t xml:space="preserve"> </w:t>
+            </w:r>
+            <w:r>
+              <w:rPr>
+                <w:sz w:val="24"/>
+                <w:szCs w:val="24"/>
+                <w:lang w:val="en-US"/>
+              </w:rPr>
+              <w:t>hours_</w:t>
+            </w:r>
+            <w:r>
+              <w:rPr>
+                <w:sz w:val="24"/>
+                <w:szCs w:val="24"/>
+                <w:lang w:val="en-US"/>
+              </w:rPr>
+              <w:t>ext</w:t>
+            </w:r>
+            <w:r>
+              <w:rPr>
+                <w:sz w:val="24"/>
+                <w:szCs w:val="24"/>
+                <w:lang w:val="en-US"/>
+              </w:rPr>
+              <w:t>_srs</w:t>
+            </w:r>
+            <w:r>
+              <w:rPr>
+                <w:sz w:val="24"/>
+                <w:szCs w:val="24"/>
+                <w:lang w:val="en-US"/>
+              </w:rPr>
+              <w:t>}</w:t>
+            </w:r>
+          </w:p>
+        </w:tc>
+        <w:tc>
+          <w:tcPr>
+            <w:tcW w:w="992" w:type="dxa"/>
+            <w:tcBorders>
+              <w:top w:val="single" w:sz="4" w:space="0" w:color="auto"/>
+              <w:left w:val="single" w:sz="4" w:space="0" w:color="auto"/>
+              <w:bottom w:val="single" w:sz="4" w:space="0" w:color="auto"/>
+              <w:right w:val="single" w:sz="4" w:space="0" w:color="auto"/>
+            </w:tcBorders>
+            <w:shd w:val="clear" w:color="auto" w:fill="FFFFFF"/>
+            <w:vAlign w:val="center"/>
+          </w:tcPr>
+          <w:p>
+            <w:pPr>
+              <w:shd w:val="clear" w:color="auto" w:fill="FFFFFF"/>
+              <w:jc w:val="center"/>
+              <w:rPr>
+                <w:sz w:val="24"/>
+                <w:szCs w:val="24"/>
+                <w:lang w:val="ru-RU"/>
+              </w:rPr>
+            </w:pPr>
+            <w:r>
+              <w:rPr>
+                <w:sz w:val="24"/>
+                <w:szCs w:val="24"/>
+                <w:lang w:val="en-US"/>
+              </w:rPr>
+              <w:t>{</w:t>
+            </w:r>
+            <w:r>
+              <w:rPr>
+                <w:sz w:val="24"/>
+                <w:szCs w:val="24"/>
+                <w:lang w:val="en-US"/>
+              </w:rPr>
+              <w:t>hours_ext_all</w:t>
+            </w:r>
+            <w:r>
+              <w:rPr>
+                <w:sz w:val="24"/>
+                <w:szCs w:val="24"/>
+                <w:lang w:val="en-US"/>
+              </w:rPr>
+              <w:t>}</w:t>
+            </w:r>
+          </w:p>
+        </w:tc>
+        <w:tc>
+          <w:tcPr>
+            <w:tcW w:w="992" w:type="dxa"/>
+            <w:tcBorders>
+              <w:top w:val="single" w:sz="4" w:space="0" w:color="auto"/>
+              <w:left w:val="single" w:sz="4" w:space="0" w:color="auto"/>
+              <w:bottom w:val="single" w:sz="4" w:space="0" w:color="auto"/>
+              <w:right w:val="single" w:sz="4" w:space="0" w:color="auto"/>
+            </w:tcBorders>
+            <w:shd w:val="clear" w:color="auto" w:fill="FFFFFF"/>
+            <w:vAlign w:val="center"/>
+          </w:tcPr>
+          <w:p>
+            <w:pPr>
+              <w:shd w:val="clear" w:color="auto" w:fill="FFFFFF"/>
+              <w:jc w:val="center"/>
+              <w:rPr>
+                <w:sz w:val="24"/>
+                <w:szCs w:val="24"/>
+              </w:rPr>
+            </w:pPr>
+            <w:r>
+              <w:rPr>
+                <w:sz w:val="24"/>
+                <w:szCs w:val="24"/>
+                <w:lang w:val="en-US"/>
+              </w:rPr>
+              <w:t>{</w:t>
+            </w:r>
+            <w:r>
+              <w:t xml:space="preserve"> </w:t>
+            </w:r>
+            <w:r>
+              <w:rPr>
+                <w:sz w:val="24"/>
+                <w:szCs w:val="24"/>
+                <w:lang w:val="en-US"/>
+              </w:rPr>
+              <w:t>hours_</w:t>
+            </w:r>
+            <w:r>
+              <w:rPr>
+                <w:sz w:val="24"/>
+                <w:szCs w:val="24"/>
+                <w:lang w:val="en-US"/>
+              </w:rPr>
+              <w:t>ext</w:t>
+            </w:r>
+            <w:r>
+              <w:rPr>
+                <w:sz w:val="24"/>
+                <w:szCs w:val="24"/>
+                <w:lang w:val="en-US"/>
+              </w:rPr>
+              <w:t>_test</w:t>
             </w:r>
             <w:r>
               <w:rPr>
@@ -2203,6 +2661,7 @@
           <w:szCs w:val="24"/>
           <w:lang w:eastAsia="en-US"/>
         </w:rPr>
+        <w:lastRenderedPageBreak/>
         <w:t xml:space="preserve">Тернопіль – </w:t>
       </w:r>
       <w:r>
@@ -2368,16 +2827,46 @@
         <w:t>(протокол №</w:t>
       </w:r>
       <w:r>
-        <w:t>9</w:t>
+        <w:rPr>
+          <w:lang w:val="en-US"/>
+        </w:rPr>
+        <w:t>{</w:t>
+      </w:r>
+      <w:r>
+        <w:rPr>
+          <w:lang w:val="en-US"/>
+        </w:rPr>
+        <w:t>program_protocol_1</w:t>
+      </w:r>
+      <w:r>
+        <w:rPr>
+          <w:lang w:val="en-US"/>
+        </w:rPr>
+        <w:t>}</w:t>
       </w:r>
       <w:r>
         <w:t xml:space="preserve"> від </w:t>
       </w:r>
       <w:r>
-        <w:t>26.05.2021</w:t>
-      </w:r>
-      <w:r>
-        <w:t xml:space="preserve"> р.)</w:t>
+        <w:rPr>
+          <w:lang w:val="en-US"/>
+        </w:rPr>
+        <w:t>{</w:t>
+      </w:r>
+      <w:r>
+        <w:rPr>
+          <w:lang w:val="en-US"/>
+        </w:rPr>
+        <w:t>program_protocol_date_1</w:t>
+      </w:r>
+      <w:r>
+        <w:rPr>
+          <w:lang w:val="en-US"/>
+        </w:rPr>
+        <w:t xml:space="preserve">} </w:t>
+      </w:r>
+      <w:r>
+        <w:t>р.)</w:t>
       </w:r>
       <w:r>
         <w:rPr>
@@ -2465,29 +2954,7 @@
           <w:sz w:val="28"/>
           <w:szCs w:val="28"/>
         </w:rPr>
-        <w:t xml:space="preserve">Робочу програму склав професор кафедри комп’ютерних наук, </w:t>
-      </w:r>
-      <w:proofErr w:type="spellStart"/>
-      <w:r>
-        <w:rPr>
-          <w:color w:val="auto"/>
-          <w:spacing w:val="0"/>
-          <w:w w:val="101"/>
-          <w:sz w:val="28"/>
-          <w:szCs w:val="28"/>
-        </w:rPr>
-        <w:t>д.т.н</w:t>
-      </w:r>
-      <w:proofErr w:type="spellEnd"/>
-      <w:r>
-        <w:rPr>
-          <w:color w:val="auto"/>
-          <w:spacing w:val="0"/>
-          <w:w w:val="101"/>
-          <w:sz w:val="28"/>
-          <w:szCs w:val="28"/>
-        </w:rPr>
-        <w:t>., Дивак Микола Петрович.</w:t>
+        <w:t>Робочу програму склав професор кафедри комп’ютерних наук, д.т.н., Дивак Микола Петрович.</w:t>
       </w:r>
     </w:p>
     <w:p>
@@ -2555,55 +3022,58 @@
           <w:sz w:val="28"/>
           <w:szCs w:val="28"/>
         </w:rPr>
-        <w:t>Робоча програма затверджена на засіданні кафедри комп’ютерних наук, протокол №</w:t>
-      </w:r>
-      <w:r>
-        <w:rPr>
-          <w:color w:val="auto"/>
-          <w:sz w:val="28"/>
-          <w:szCs w:val="28"/>
-        </w:rPr>
-        <w:t>1</w:t>
-      </w:r>
-      <w:r>
-        <w:rPr>
-          <w:color w:val="auto"/>
-          <w:sz w:val="28"/>
-          <w:szCs w:val="28"/>
-        </w:rPr>
+        <w:t xml:space="preserve">Робоча програма затверджена на засіданні кафедри комп’ютерних наук, протокол </w:t>
+      </w:r>
+      <w:r>
+        <w:t>№</w:t>
+      </w:r>
+      <w:r>
+        <w:rPr>
+          <w:lang w:val="en-US"/>
+        </w:rPr>
+        <w:t>{</w:t>
+      </w:r>
+      <w:r>
+        <w:rPr>
+          <w:lang w:val="en-US"/>
+        </w:rPr>
+        <w:t>program_protocol_</w:t>
+      </w:r>
+      <w:r>
+        <w:rPr>
+          <w:lang w:val="en-US"/>
+        </w:rPr>
+        <w:t>2}</w:t>
+      </w:r>
+      <w:r>
         <w:t xml:space="preserve"> від </w:t>
       </w:r>
       <w:r>
         <w:rPr>
-          <w:color w:val="auto"/>
-          <w:sz w:val="28"/>
-          <w:szCs w:val="28"/>
-        </w:rPr>
-        <w:t>20</w:t>
-      </w:r>
-      <w:r>
-        <w:rPr>
-          <w:color w:val="auto"/>
-          <w:sz w:val="28"/>
-          <w:szCs w:val="28"/>
-        </w:rPr>
-        <w:t>.08.</w:t>
-      </w:r>
-      <w:r>
-        <w:rPr>
-          <w:color w:val="auto"/>
-          <w:sz w:val="28"/>
-          <w:szCs w:val="28"/>
-        </w:rPr>
-        <w:t>2021</w:t>
-      </w:r>
-      <w:r>
-        <w:rPr>
-          <w:color w:val="auto"/>
-          <w:sz w:val="28"/>
-          <w:szCs w:val="28"/>
-        </w:rPr>
-        <w:t xml:space="preserve"> р.</w:t>
+          <w:lang w:val="en-US"/>
+        </w:rPr>
+        <w:t>{</w:t>
+      </w:r>
+      <w:r>
+        <w:rPr>
+          <w:lang w:val="en-US"/>
+        </w:rPr>
+        <w:t>program_protocol_date_</w:t>
+      </w:r>
+      <w:r>
+        <w:rPr>
+          <w:lang w:val="en-US"/>
+        </w:rPr>
+        <w:t xml:space="preserve">2} </w:t>
+      </w:r>
+      <w:r>
+        <w:t>р.)</w:t>
+      </w:r>
+      <w:r>
+        <w:rPr>
+          <w:spacing w:val="2"/>
+        </w:rPr>
+        <w:t>.</w:t>
       </w:r>
     </w:p>
     <w:p>
@@ -2653,51 +3123,23 @@
           <w:szCs w:val="28"/>
         </w:rPr>
         <w:tab/>
-        <w:t xml:space="preserve"> </w:t>
-      </w:r>
-      <w:proofErr w:type="spellStart"/>
+        <w:t xml:space="preserve"> к.т.н</w:t>
+      </w:r>
       <w:r>
         <w:rPr>
           <w:color w:val="auto"/>
           <w:sz w:val="28"/>
           <w:szCs w:val="28"/>
         </w:rPr>
-        <w:t>к.т.н</w:t>
-      </w:r>
-      <w:proofErr w:type="spellEnd"/>
+        <w:t xml:space="preserve">, </w:t>
+      </w:r>
       <w:r>
         <w:rPr>
           <w:color w:val="auto"/>
           <w:sz w:val="28"/>
           <w:szCs w:val="28"/>
         </w:rPr>
-        <w:t xml:space="preserve">, </w:t>
-      </w:r>
-      <w:r>
-        <w:rPr>
-          <w:color w:val="auto"/>
-          <w:sz w:val="28"/>
-          <w:szCs w:val="28"/>
-        </w:rPr>
-        <w:t xml:space="preserve">доцент </w:t>
-      </w:r>
-      <w:proofErr w:type="spellStart"/>
-      <w:r>
-        <w:rPr>
-          <w:color w:val="auto"/>
-          <w:sz w:val="28"/>
-          <w:szCs w:val="28"/>
-        </w:rPr>
-        <w:t>Пукас</w:t>
-      </w:r>
-      <w:proofErr w:type="spellEnd"/>
-      <w:r>
-        <w:rPr>
-          <w:color w:val="auto"/>
-          <w:sz w:val="28"/>
-          <w:szCs w:val="28"/>
-        </w:rPr>
-        <w:t xml:space="preserve"> А.В. </w:t>
+        <w:t xml:space="preserve">доцент Пукас А.В. </w:t>
       </w:r>
       <w:r>
         <w:rPr>
@@ -2787,55 +3229,58 @@
           <w:sz w:val="28"/>
           <w:szCs w:val="28"/>
         </w:rPr>
-        <w:t xml:space="preserve"> №</w:t>
-      </w:r>
-      <w:r>
-        <w:rPr>
-          <w:color w:val="auto"/>
-          <w:sz w:val="28"/>
-          <w:szCs w:val="28"/>
-        </w:rPr>
-        <w:t>1</w:t>
-      </w:r>
-      <w:r>
-        <w:rPr>
-          <w:color w:val="auto"/>
-          <w:sz w:val="28"/>
-          <w:szCs w:val="28"/>
-        </w:rPr>
+        <w:t xml:space="preserve"> </w:t>
+      </w:r>
+      <w:r>
+        <w:t>№</w:t>
+      </w:r>
+      <w:r>
+        <w:rPr>
+          <w:lang w:val="en-US"/>
+        </w:rPr>
+        <w:t>{</w:t>
+      </w:r>
+      <w:r>
+        <w:rPr>
+          <w:lang w:val="en-US"/>
+        </w:rPr>
+        <w:t>program_protocol_</w:t>
+      </w:r>
+      <w:r>
+        <w:rPr>
+          <w:lang w:val="en-US"/>
+        </w:rPr>
+        <w:t>3}</w:t>
+      </w:r>
+      <w:r>
         <w:t xml:space="preserve"> від </w:t>
       </w:r>
       <w:r>
         <w:rPr>
-          <w:color w:val="auto"/>
-          <w:sz w:val="28"/>
-          <w:szCs w:val="28"/>
-        </w:rPr>
-        <w:t>20</w:t>
-      </w:r>
-      <w:r>
-        <w:rPr>
-          <w:color w:val="auto"/>
-          <w:sz w:val="28"/>
-          <w:szCs w:val="28"/>
-        </w:rPr>
-        <w:t>.08.</w:t>
-      </w:r>
-      <w:r>
-        <w:rPr>
-          <w:color w:val="auto"/>
-          <w:sz w:val="28"/>
-          <w:szCs w:val="28"/>
-        </w:rPr>
-        <w:t>2021</w:t>
-      </w:r>
-      <w:r>
-        <w:rPr>
-          <w:color w:val="auto"/>
-          <w:sz w:val="28"/>
-          <w:szCs w:val="28"/>
-        </w:rPr>
-        <w:t xml:space="preserve"> р.</w:t>
+          <w:lang w:val="en-US"/>
+        </w:rPr>
+        <w:t>{</w:t>
+      </w:r>
+      <w:r>
+        <w:rPr>
+          <w:lang w:val="en-US"/>
+        </w:rPr>
+        <w:t>program_protocol_date_</w:t>
+      </w:r>
+      <w:r>
+        <w:rPr>
+          <w:lang w:val="en-US"/>
+        </w:rPr>
+        <w:t xml:space="preserve">3} </w:t>
+      </w:r>
+      <w:r>
+        <w:t>р.)</w:t>
+      </w:r>
+      <w:r>
+        <w:rPr>
+          <w:spacing w:val="2"/>
+        </w:rPr>
+        <w:t>.</w:t>
       </w:r>
     </w:p>
     <w:p>
@@ -2930,7 +3375,42 @@
           <w:sz w:val="28"/>
           <w:szCs w:val="28"/>
         </w:rPr>
-        <w:t>«Інженерія програмного забезпечення»</w:t>
+        <w:t>«</w:t>
+      </w:r>
+      <w:r>
+        <w:rPr>
+          <w:w w:val="101"/>
+          <w:sz w:val="28"/>
+          <w:szCs w:val="28"/>
+          <w:lang w:val="en-US"/>
+        </w:rPr>
+        <w:t>{</w:t>
+      </w:r>
+      <w:r>
+        <w:rPr>
+          <w:w w:val="101"/>
+          <w:sz w:val="28"/>
+          <w:szCs w:val="28"/>
+          <w:lang w:val="en-US"/>
+        </w:rPr>
+        <w:t>professional_program</w:t>
+      </w:r>
+      <w:r>
+        <w:rPr>
+          <w:w w:val="101"/>
+          <w:sz w:val="28"/>
+          <w:szCs w:val="28"/>
+          <w:lang w:val="en-US"/>
+        </w:rPr>
+        <w:t>}</w:t>
+      </w:r>
+      <w:r>
+        <w:rPr>
+          <w:w w:val="101"/>
+          <w:sz w:val="28"/>
+          <w:szCs w:val="28"/>
+        </w:rPr>
+        <w:t>»</w:t>
       </w:r>
     </w:p>
     <w:p>
@@ -2952,23 +3432,13 @@
           <w:noEndnote/>
         </w:sectPr>
       </w:pPr>
-      <w:proofErr w:type="spellStart"/>
       <w:r>
         <w:rPr>
           <w:w w:val="101"/>
           <w:sz w:val="28"/>
           <w:szCs w:val="28"/>
         </w:rPr>
-        <w:t>д.т.н</w:t>
-      </w:r>
-      <w:proofErr w:type="spellEnd"/>
-      <w:r>
-        <w:rPr>
-          <w:w w:val="101"/>
-          <w:sz w:val="28"/>
-          <w:szCs w:val="28"/>
-        </w:rPr>
-        <w:t>., професор Дивак М.П.</w:t>
+        <w:t>д.т.н., професор Дивак М.П.</w:t>
       </w:r>
       <w:r>
         <w:rPr>
@@ -3044,8 +3514,29 @@
           <w:spacing w:val="2"/>
           <w:sz w:val="28"/>
           <w:szCs w:val="28"/>
-        </w:rPr>
-        <w:t>Основи інженерії програмного забезпечення</w:t>
+          <w:lang w:val="en-US"/>
+        </w:rPr>
+        <w:t>{</w:t>
+      </w:r>
+      <w:r>
+        <w:rPr>
+          <w:color w:val="auto"/>
+          <w:spacing w:val="2"/>
+          <w:sz w:val="28"/>
+          <w:szCs w:val="28"/>
+          <w:lang w:val="en-US"/>
+        </w:rPr>
+        <w:t>discipline</w:t>
+      </w:r>
+      <w:r>
+        <w:rPr>
+          <w:color w:val="auto"/>
+          <w:spacing w:val="2"/>
+          <w:sz w:val="28"/>
+          <w:szCs w:val="28"/>
+          <w:lang w:val="en-US"/>
+        </w:rPr>
+        <w:t>}</w:t>
       </w:r>
       <w:r>
         <w:rPr>
@@ -3087,8 +3578,31 @@
           <w:spacing w:val="2"/>
           <w:sz w:val="28"/>
           <w:szCs w:val="28"/>
-        </w:rPr>
-        <w:t>Основи інженерії програмного забезпечення</w:t>
+          <w:lang w:val="en-US"/>
+        </w:rPr>
+        <w:t>{</w:t>
+      </w:r>
+      <w:r>
+        <w:rPr>
+          <w:b/>
+          <w:bCs/>
+          <w:spacing w:val="2"/>
+          <w:sz w:val="28"/>
+          <w:szCs w:val="28"/>
+          <w:lang w:val="en-US"/>
+        </w:rPr>
+        <w:t>discipline</w:t>
+      </w:r>
+      <w:r>
+        <w:rPr>
+          <w:b/>
+          <w:bCs/>
+          <w:spacing w:val="2"/>
+          <w:sz w:val="28"/>
+          <w:szCs w:val="28"/>
+          <w:lang w:val="en-US"/>
+        </w:rPr>
+        <w:t>}</w:t>
       </w:r>
       <w:r>
         <w:rPr>
@@ -3341,6 +3855,7 @@
               <w:rPr>
                 <w:sz w:val="24"/>
                 <w:szCs w:val="24"/>
+                <w:lang w:val="en-US"/>
               </w:rPr>
             </w:pPr>
             <w:r>
@@ -3372,16 +3887,27 @@
                 <w:spacing w:val="1"/>
                 <w:sz w:val="24"/>
                 <w:szCs w:val="24"/>
-                <w:lang w:val="ru-RU"/>
-              </w:rPr>
-              <w:t>5</w:t>
-            </w:r>
-            <w:r>
-              <w:rPr>
-                <w:sz w:val="24"/>
-                <w:szCs w:val="24"/>
-              </w:rPr>
-              <w:t xml:space="preserve"> </w:t>
+                <w:lang w:val="en-US"/>
+              </w:rPr>
+              <w:t>{</w:t>
+            </w:r>
+            <w:r>
+              <w:rPr>
+                <w:spacing w:val="1"/>
+                <w:sz w:val="24"/>
+                <w:szCs w:val="24"/>
+                <w:lang w:val="en-US"/>
+              </w:rPr>
+              <w:t>credits</w:t>
+            </w:r>
+            <w:r>
+              <w:rPr>
+                <w:spacing w:val="1"/>
+                <w:sz w:val="24"/>
+                <w:szCs w:val="24"/>
+                <w:lang w:val="en-US"/>
+              </w:rPr>
+              <w:t>}</w:t>
             </w:r>
           </w:p>
         </w:tc>
@@ -3476,21 +4002,30 @@
               <w:spacing w:line="256" w:lineRule="exact"/>
               <w:ind w:right="-55" w:hanging="14"/>
               <w:rPr>
+                <w:spacing w:val="1"/>
+                <w:sz w:val="24"/>
+                <w:szCs w:val="24"/>
+                <w:lang w:val="en-US"/>
+              </w:rPr>
+            </w:pPr>
+            <w:r>
+              <w:rPr>
                 <w:spacing w:val="2"/>
                 <w:sz w:val="24"/>
                 <w:szCs w:val="24"/>
-              </w:rPr>
-            </w:pPr>
-            <w:proofErr w:type="spellStart"/>
+                <w:lang w:val="en-US"/>
+              </w:rPr>
+              <w:t>{</w:t>
+            </w:r>
             <w:r>
               <w:rPr>
                 <w:spacing w:val="2"/>
                 <w:sz w:val="24"/>
                 <w:szCs w:val="24"/>
-              </w:rPr>
-              <w:t>обов</w:t>
-            </w:r>
-            <w:proofErr w:type="spellEnd"/>
+                <w:lang w:val="en-US"/>
+              </w:rPr>
+              <w:t>status</w:t>
+            </w:r>
             <w:r>
               <w:rPr>
                 <w:spacing w:val="2"/>
@@ -3498,25 +4033,7 @@
                 <w:szCs w:val="24"/>
                 <w:lang w:val="en-US"/>
               </w:rPr>
-              <w:t>’</w:t>
-            </w:r>
-            <w:proofErr w:type="spellStart"/>
-            <w:r>
-              <w:rPr>
-                <w:spacing w:val="2"/>
-                <w:sz w:val="24"/>
-                <w:szCs w:val="24"/>
-              </w:rPr>
-              <w:t>язкова</w:t>
-            </w:r>
-            <w:proofErr w:type="spellEnd"/>
-            <w:r>
-              <w:rPr>
-                <w:spacing w:val="2"/>
-                <w:sz w:val="24"/>
-                <w:szCs w:val="24"/>
-              </w:rPr>
-              <w:t xml:space="preserve"> </w:t>
+              <w:t>}</w:t>
             </w:r>
           </w:p>
           <w:p>
@@ -3528,27 +4045,43 @@
                 <w:spacing w:val="1"/>
                 <w:sz w:val="24"/>
                 <w:szCs w:val="24"/>
-              </w:rPr>
-            </w:pPr>
-          </w:p>
-          <w:p>
-            <w:pPr>
-              <w:shd w:val="clear" w:color="auto" w:fill="FFFFFF"/>
-              <w:spacing w:line="256" w:lineRule="exact"/>
-              <w:ind w:right="-55" w:hanging="14"/>
+                <w:lang w:val="en-US"/>
+              </w:rPr>
+            </w:pPr>
+            <w:r>
               <w:rPr>
                 <w:spacing w:val="1"/>
                 <w:sz w:val="24"/>
                 <w:szCs w:val="24"/>
               </w:rPr>
-            </w:pPr>
+              <w:t xml:space="preserve">Мова навчання: </w:t>
+            </w:r>
             <w:r>
               <w:rPr>
                 <w:spacing w:val="1"/>
                 <w:sz w:val="24"/>
                 <w:szCs w:val="24"/>
-              </w:rPr>
-              <w:t>Мова навчання: українська</w:t>
+                <w:lang w:val="en-US"/>
+              </w:rPr>
+              <w:t>{</w:t>
+            </w:r>
+            <w:r>
+              <w:rPr>
+                <w:spacing w:val="1"/>
+                <w:sz w:val="24"/>
+                <w:szCs w:val="24"/>
+                <w:lang w:val="en-US"/>
+              </w:rPr>
+              <w:t>language</w:t>
+            </w:r>
+            <w:r>
+              <w:rPr>
+                <w:spacing w:val="1"/>
+                <w:sz w:val="24"/>
+                <w:szCs w:val="24"/>
+                <w:lang w:val="en-US"/>
+              </w:rPr>
+              <w:t>}</w:t>
             </w:r>
           </w:p>
           <w:p>
@@ -3587,6 +4120,7 @@
                 <w:spacing w:val="1"/>
                 <w:sz w:val="24"/>
                 <w:szCs w:val="24"/>
+                <w:lang w:val="en-US"/>
               </w:rPr>
             </w:pPr>
             <w:r>
@@ -3595,16 +4129,15 @@
                 <w:sz w:val="24"/>
                 <w:szCs w:val="24"/>
               </w:rPr>
-              <w:t xml:space="preserve">Кількість залікових модулів - </w:t>
+              <w:t xml:space="preserve">Кількість залікових модулів </w:t>
             </w:r>
             <w:r>
               <w:rPr>
                 <w:spacing w:val="1"/>
                 <w:sz w:val="24"/>
                 <w:szCs w:val="24"/>
-                <w:lang w:val="ru-RU"/>
-              </w:rPr>
-              <w:t>3</w:t>
+              </w:rPr>
+              <w:t>–</w:t>
             </w:r>
             <w:r>
               <w:rPr>
@@ -3613,6 +4146,33 @@
                 <w:szCs w:val="24"/>
               </w:rPr>
               <w:t xml:space="preserve"> </w:t>
+            </w:r>
+            <w:r>
+              <w:rPr>
+                <w:spacing w:val="1"/>
+                <w:sz w:val="24"/>
+                <w:szCs w:val="24"/>
+                <w:lang w:val="en-US"/>
+              </w:rPr>
+              <w:t>{</w:t>
+            </w:r>
+            <w:r>
+              <w:rPr>
+                <w:spacing w:val="1"/>
+                <w:sz w:val="24"/>
+                <w:szCs w:val="24"/>
+                <w:lang w:val="en-US"/>
+              </w:rPr>
+              <w:t>credit_modules</w:t>
+            </w:r>
+            <w:r>
+              <w:rPr>
+                <w:spacing w:val="1"/>
+                <w:sz w:val="24"/>
+                <w:szCs w:val="24"/>
+                <w:lang w:val="en-US"/>
+              </w:rPr>
+              <w:t>}</w:t>
             </w:r>
           </w:p>
         </w:tc>
@@ -3713,6 +4273,7 @@
                 <w:spacing w:val="2"/>
                 <w:sz w:val="24"/>
                 <w:szCs w:val="24"/>
+                <w:lang w:val="en-US"/>
               </w:rPr>
             </w:pPr>
             <w:r>
@@ -3731,7 +4292,37 @@
                 <w:sz w:val="24"/>
                 <w:szCs w:val="24"/>
               </w:rPr>
-              <w:t>енна – 1</w:t>
+              <w:t xml:space="preserve">енна – </w:t>
+            </w:r>
+            <w:r>
+              <w:rPr>
+                <w:i/>
+                <w:spacing w:val="2"/>
+                <w:sz w:val="24"/>
+                <w:szCs w:val="24"/>
+                <w:lang w:val="en-US"/>
+              </w:rPr>
+              <w:t>{</w:t>
+            </w:r>
+            <w:r>
+              <w:rPr>
+                <w:i/>
+                <w:spacing w:val="2"/>
+                <w:sz w:val="24"/>
+                <w:szCs w:val="24"/>
+                <w:lang w:val="en-US"/>
+              </w:rPr>
+              <w:t>hours_day_course</w:t>
+            </w:r>
+            <w:r>
+              <w:rPr>
+                <w:i/>
+                <w:spacing w:val="2"/>
+                <w:sz w:val="24"/>
+                <w:szCs w:val="24"/>
+                <w:lang w:val="en-US"/>
+              </w:rPr>
+              <w:t>}</w:t>
             </w:r>
           </w:p>
           <w:p>
@@ -3744,6 +4335,7 @@
                 <w:spacing w:val="2"/>
                 <w:sz w:val="24"/>
                 <w:szCs w:val="24"/>
+                <w:lang w:val="en-US"/>
               </w:rPr>
             </w:pPr>
             <w:r>
@@ -3762,7 +4354,37 @@
                 <w:sz w:val="24"/>
                 <w:szCs w:val="24"/>
               </w:rPr>
-              <w:t>аочна – 1</w:t>
+              <w:t xml:space="preserve">аочна – </w:t>
+            </w:r>
+            <w:r>
+              <w:rPr>
+                <w:i/>
+                <w:spacing w:val="2"/>
+                <w:sz w:val="24"/>
+                <w:szCs w:val="24"/>
+                <w:lang w:val="en-US"/>
+              </w:rPr>
+              <w:t>{</w:t>
+            </w:r>
+            <w:r>
+              <w:rPr>
+                <w:i/>
+                <w:spacing w:val="2"/>
+                <w:sz w:val="24"/>
+                <w:szCs w:val="24"/>
+                <w:lang w:val="en-US"/>
+              </w:rPr>
+              <w:t>hours_ext_course</w:t>
+            </w:r>
+            <w:r>
+              <w:rPr>
+                <w:i/>
+                <w:spacing w:val="2"/>
+                <w:sz w:val="24"/>
+                <w:szCs w:val="24"/>
+                <w:lang w:val="en-US"/>
+              </w:rPr>
+              <w:t>}</w:t>
             </w:r>
           </w:p>
           <w:p>
@@ -3795,6 +4417,7 @@
                 <w:spacing w:val="2"/>
                 <w:sz w:val="24"/>
                 <w:szCs w:val="24"/>
+                <w:lang w:val="en-US"/>
               </w:rPr>
             </w:pPr>
             <w:r>
@@ -3813,7 +4436,37 @@
                 <w:sz w:val="24"/>
                 <w:szCs w:val="24"/>
               </w:rPr>
-              <w:t>енна – 1</w:t>
+              <w:t xml:space="preserve">енна – </w:t>
+            </w:r>
+            <w:r>
+              <w:rPr>
+                <w:i/>
+                <w:spacing w:val="2"/>
+                <w:sz w:val="24"/>
+                <w:szCs w:val="24"/>
+                <w:lang w:val="en-US"/>
+              </w:rPr>
+              <w:t>{</w:t>
+            </w:r>
+            <w:r>
+              <w:rPr>
+                <w:i/>
+                <w:spacing w:val="2"/>
+                <w:sz w:val="24"/>
+                <w:szCs w:val="24"/>
+                <w:lang w:val="en-US"/>
+              </w:rPr>
+              <w:t>hours_day_semester</w:t>
+            </w:r>
+            <w:r>
+              <w:rPr>
+                <w:i/>
+                <w:spacing w:val="2"/>
+                <w:sz w:val="24"/>
+                <w:szCs w:val="24"/>
+                <w:lang w:val="en-US"/>
+              </w:rPr>
+              <w:t>}</w:t>
             </w:r>
           </w:p>
           <w:p>
@@ -3824,6 +4477,7 @@
               <w:rPr>
                 <w:sz w:val="24"/>
                 <w:szCs w:val="24"/>
+                <w:lang w:val="en-US"/>
               </w:rPr>
             </w:pPr>
             <w:r>
@@ -3850,8 +4504,9 @@
                 <w:spacing w:val="2"/>
                 <w:sz w:val="24"/>
                 <w:szCs w:val="24"/>
-              </w:rPr>
-              <w:t xml:space="preserve">1, </w:t>
+                <w:lang w:val="en-US"/>
+              </w:rPr>
+              <w:t>{</w:t>
             </w:r>
             <w:r>
               <w:rPr>
@@ -3859,15 +4514,19 @@
                 <w:spacing w:val="2"/>
                 <w:sz w:val="24"/>
                 <w:szCs w:val="24"/>
-              </w:rPr>
-              <w:t>2</w:t>
-            </w:r>
-            <w:r>
-              <w:rPr>
-                <w:sz w:val="24"/>
-                <w:szCs w:val="24"/>
-              </w:rPr>
-              <w:t xml:space="preserve"> </w:t>
+                <w:lang w:val="en-US"/>
+              </w:rPr>
+              <w:t>hours_ext_semester</w:t>
+            </w:r>
+            <w:r>
+              <w:rPr>
+                <w:i/>
+                <w:spacing w:val="2"/>
+                <w:sz w:val="24"/>
+                <w:szCs w:val="24"/>
+                <w:lang w:val="en-US"/>
+              </w:rPr>
+              <w:t>}</w:t>
             </w:r>
           </w:p>
         </w:tc>
@@ -3918,7 +4577,7 @@
                 <w:sz w:val="24"/>
                 <w:szCs w:val="24"/>
               </w:rPr>
-              <w:t xml:space="preserve">х модулів - </w:t>
+              <w:t xml:space="preserve">х модулів </w:t>
             </w:r>
             <w:r>
               <w:rPr>
@@ -3926,7 +4585,42 @@
                 <w:sz w:val="24"/>
                 <w:szCs w:val="24"/>
               </w:rPr>
-              <w:t>5</w:t>
+              <w:t>–</w:t>
+            </w:r>
+            <w:r>
+              <w:rPr>
+                <w:spacing w:val="-1"/>
+                <w:sz w:val="24"/>
+                <w:szCs w:val="24"/>
+              </w:rPr>
+              <w:t xml:space="preserve"> </w:t>
+            </w:r>
+            <w:r>
+              <w:rPr>
+                <w:spacing w:val="-1"/>
+                <w:sz w:val="24"/>
+                <w:szCs w:val="24"/>
+                <w:lang w:val="en-US"/>
+              </w:rPr>
+              <w:t>{</w:t>
+            </w:r>
+            <w:r>
+              <w:rPr>
+                <w:spacing w:val="-1"/>
+                <w:sz w:val="24"/>
+                <w:szCs w:val="24"/>
+                <w:lang w:val="en-US"/>
+              </w:rPr>
+              <w:t>content_modules</w:t>
+            </w:r>
+            <w:r>
+              <w:rPr>
+                <w:spacing w:val="-1"/>
+                <w:sz w:val="24"/>
+                <w:szCs w:val="24"/>
+                <w:lang w:val="en-US"/>
+              </w:rPr>
+              <w:t>}</w:t>
             </w:r>
             <w:r>
               <w:rPr>
@@ -4084,8 +4778,27 @@
                 <w:spacing w:val="2"/>
                 <w:sz w:val="24"/>
                 <w:szCs w:val="24"/>
-              </w:rPr>
-              <w:t>30</w:t>
+                <w:lang w:val="en-US"/>
+              </w:rPr>
+              <w:t>{</w:t>
+            </w:r>
+            <w:r>
+              <w:rPr>
+                <w:spacing w:val="2"/>
+                <w:sz w:val="24"/>
+                <w:szCs w:val="24"/>
+                <w:lang w:val="en-US"/>
+              </w:rPr>
+              <w:t>hours_day_lectures</w:t>
+            </w:r>
+            <w:r>
+              <w:rPr>
+                <w:spacing w:val="2"/>
+                <w:sz w:val="24"/>
+                <w:szCs w:val="24"/>
+                <w:lang w:val="en-US"/>
+              </w:rPr>
+              <w:t>}</w:t>
             </w:r>
             <w:r>
               <w:rPr>
@@ -4131,8 +4844,27 @@
                 <w:spacing w:val="2"/>
                 <w:sz w:val="24"/>
                 <w:szCs w:val="24"/>
-              </w:rPr>
-              <w:t>4</w:t>
+                <w:lang w:val="en-US"/>
+              </w:rPr>
+              <w:t>{</w:t>
+            </w:r>
+            <w:r>
+              <w:rPr>
+                <w:spacing w:val="2"/>
+                <w:sz w:val="24"/>
+                <w:szCs w:val="24"/>
+                <w:lang w:val="en-US"/>
+              </w:rPr>
+              <w:t>hours_ext_lectures</w:t>
+            </w:r>
+            <w:r>
+              <w:rPr>
+                <w:spacing w:val="2"/>
+                <w:sz w:val="24"/>
+                <w:szCs w:val="24"/>
+                <w:lang w:val="en-US"/>
+              </w:rPr>
+              <w:t>}</w:t>
             </w:r>
             <w:r>
               <w:rPr>
@@ -4204,8 +4936,27 @@
                 <w:spacing w:val="2"/>
                 <w:sz w:val="24"/>
                 <w:szCs w:val="24"/>
-              </w:rPr>
-              <w:t>30</w:t>
+                <w:lang w:val="en-US"/>
+              </w:rPr>
+              <w:t>{</w:t>
+            </w:r>
+            <w:r>
+              <w:rPr>
+                <w:spacing w:val="2"/>
+                <w:sz w:val="24"/>
+                <w:szCs w:val="24"/>
+                <w:lang w:val="en-US"/>
+              </w:rPr>
+              <w:t>hours_day_laboratory</w:t>
+            </w:r>
+            <w:r>
+              <w:rPr>
+                <w:spacing w:val="2"/>
+                <w:sz w:val="24"/>
+                <w:szCs w:val="24"/>
+                <w:lang w:val="en-US"/>
+              </w:rPr>
+              <w:t>}</w:t>
             </w:r>
             <w:r>
               <w:rPr>
@@ -4249,8 +5000,27 @@
                 <w:spacing w:val="2"/>
                 <w:sz w:val="24"/>
                 <w:szCs w:val="24"/>
-              </w:rPr>
-              <w:t>2</w:t>
+                <w:lang w:val="en-US"/>
+              </w:rPr>
+              <w:t>{</w:t>
+            </w:r>
+            <w:r>
+              <w:rPr>
+                <w:spacing w:val="2"/>
+                <w:sz w:val="24"/>
+                <w:szCs w:val="24"/>
+                <w:lang w:val="en-US"/>
+              </w:rPr>
+              <w:t>hours_ext_laboratory</w:t>
+            </w:r>
+            <w:r>
+              <w:rPr>
+                <w:spacing w:val="2"/>
+                <w:sz w:val="24"/>
+                <w:szCs w:val="24"/>
+                <w:lang w:val="en-US"/>
+              </w:rPr>
+              <w:t>}</w:t>
             </w:r>
             <w:r>
               <w:rPr>
@@ -4265,7 +5035,7 @@
       </w:tr>
       <w:tr>
         <w:trPr>
-          <w:trHeight w:hRule="exact" w:val="1662"/>
+          <w:trHeight w:hRule="exact" w:val="2069"/>
         </w:trPr>
         <w:tc>
           <w:tcPr>
@@ -4294,7 +5064,7 @@
                 <w:sz w:val="24"/>
                 <w:szCs w:val="24"/>
               </w:rPr>
-              <w:t xml:space="preserve">Загальна кількість годин - </w:t>
+              <w:t xml:space="preserve">Загальна кількість годин </w:t>
             </w:r>
             <w:r>
               <w:rPr>
@@ -4302,7 +5072,42 @@
                 <w:sz w:val="24"/>
                 <w:szCs w:val="24"/>
               </w:rPr>
-              <w:t>150</w:t>
+              <w:t>–</w:t>
+            </w:r>
+            <w:r>
+              <w:rPr>
+                <w:spacing w:val="1"/>
+                <w:sz w:val="24"/>
+                <w:szCs w:val="24"/>
+              </w:rPr>
+              <w:t xml:space="preserve"> </w:t>
+            </w:r>
+            <w:r>
+              <w:rPr>
+                <w:spacing w:val="1"/>
+                <w:sz w:val="24"/>
+                <w:szCs w:val="24"/>
+                <w:lang w:val="en-US"/>
+              </w:rPr>
+              <w:t>{</w:t>
+            </w:r>
+            <w:r>
+              <w:rPr>
+                <w:spacing w:val="1"/>
+                <w:sz w:val="24"/>
+                <w:szCs w:val="24"/>
+                <w:lang w:val="en-US"/>
+              </w:rPr>
+              <w:t>hours_all</w:t>
+            </w:r>
+            <w:r>
+              <w:rPr>
+                <w:spacing w:val="1"/>
+                <w:sz w:val="24"/>
+                <w:szCs w:val="24"/>
+                <w:lang w:val="en-US"/>
+              </w:rPr>
+              <w:t>}</w:t>
             </w:r>
             <w:r>
               <w:rPr>
@@ -4415,9 +5220,27 @@
                 <w:spacing w:val="2"/>
                 <w:sz w:val="24"/>
                 <w:szCs w:val="24"/>
-                <w:lang w:val="ru-RU"/>
-              </w:rPr>
-              <w:t>82</w:t>
+                <w:lang w:val="en-US"/>
+              </w:rPr>
+              <w:t>{</w:t>
+            </w:r>
+            <w:r>
+              <w:rPr>
+                <w:spacing w:val="2"/>
+                <w:sz w:val="24"/>
+                <w:szCs w:val="24"/>
+                <w:lang w:val="en-US"/>
+              </w:rPr>
+              <w:t>hours_day_srs</w:t>
+            </w:r>
+            <w:r>
+              <w:rPr>
+                <w:spacing w:val="2"/>
+                <w:sz w:val="24"/>
+                <w:szCs w:val="24"/>
+                <w:lang w:val="en-US"/>
+              </w:rPr>
+              <w:t>}</w:t>
             </w:r>
             <w:r>
               <w:rPr>
@@ -4446,7 +5269,42 @@
                 <w:sz w:val="24"/>
                 <w:szCs w:val="24"/>
               </w:rPr>
-              <w:t>тренінг – 4 год.</w:t>
+              <w:t xml:space="preserve">тренінг – </w:t>
+            </w:r>
+            <w:r>
+              <w:rPr>
+                <w:spacing w:val="2"/>
+                <w:sz w:val="24"/>
+                <w:szCs w:val="24"/>
+                <w:lang w:val="en-US"/>
+              </w:rPr>
+              <w:t>{</w:t>
+            </w:r>
+            <w:r>
+              <w:rPr>
+                <w:spacing w:val="2"/>
+                <w:sz w:val="24"/>
+                <w:szCs w:val="24"/>
+                <w:lang w:val="en-US"/>
+              </w:rPr>
+              <w:t>hours_day_training</w:t>
+            </w:r>
+            <w:r>
+              <w:rPr>
+                <w:spacing w:val="2"/>
+                <w:sz w:val="24"/>
+                <w:szCs w:val="24"/>
+                <w:lang w:val="en-US"/>
+              </w:rPr>
+              <w:t>}</w:t>
+            </w:r>
+            <w:r>
+              <w:rPr>
+                <w:spacing w:val="2"/>
+                <w:sz w:val="24"/>
+                <w:szCs w:val="24"/>
+              </w:rPr>
+              <w:t xml:space="preserve"> год.</w:t>
             </w:r>
           </w:p>
           <w:p>
@@ -4483,17 +5341,27 @@
                 <w:spacing w:val="2"/>
                 <w:sz w:val="24"/>
                 <w:szCs w:val="24"/>
-              </w:rPr>
-              <w:t>1</w:t>
+                <w:lang w:val="en-US"/>
+              </w:rPr>
+              <w:t>{</w:t>
             </w:r>
             <w:r>
               <w:rPr>
                 <w:spacing w:val="2"/>
                 <w:sz w:val="24"/>
                 <w:szCs w:val="24"/>
-                <w:lang w:val="ru-RU"/>
-              </w:rPr>
-              <w:t>44</w:t>
+                <w:lang w:val="en-US"/>
+              </w:rPr>
+              <w:t>hours_ext_srs</w:t>
+            </w:r>
+            <w:r>
+              <w:rPr>
+                <w:spacing w:val="2"/>
+                <w:sz w:val="24"/>
+                <w:szCs w:val="24"/>
+                <w:lang w:val="en-US"/>
+              </w:rPr>
+              <w:t>}</w:t>
             </w:r>
             <w:r>
               <w:rPr>
@@ -4572,8 +5440,27 @@
                 <w:spacing w:val="1"/>
                 <w:sz w:val="24"/>
                 <w:szCs w:val="24"/>
-              </w:rPr>
-              <w:t>4</w:t>
+                <w:lang w:val="en-US"/>
+              </w:rPr>
+              <w:t>{</w:t>
+            </w:r>
+            <w:r>
+              <w:rPr>
+                <w:spacing w:val="1"/>
+                <w:sz w:val="24"/>
+                <w:szCs w:val="24"/>
+                <w:lang w:val="en-US"/>
+              </w:rPr>
+              <w:t>hours_day_irs</w:t>
+            </w:r>
+            <w:r>
+              <w:rPr>
+                <w:spacing w:val="1"/>
+                <w:sz w:val="24"/>
+                <w:szCs w:val="24"/>
+                <w:lang w:val="en-US"/>
+              </w:rPr>
+              <w:t>}</w:t>
             </w:r>
             <w:r>
               <w:rPr>
@@ -4630,15 +5517,31 @@
                 <w:sz w:val="24"/>
                 <w:szCs w:val="24"/>
               </w:rPr>
-              <w:t xml:space="preserve"> – 1</w:t>
-            </w:r>
-            <w:r>
-              <w:rPr>
-                <w:sz w:val="24"/>
-                <w:szCs w:val="24"/>
-                <w:lang w:val="ru-RU"/>
-              </w:rPr>
-              <w:t>0</w:t>
+              <w:t xml:space="preserve"> – </w:t>
+            </w:r>
+            <w:r>
+              <w:rPr>
+                <w:sz w:val="24"/>
+                <w:szCs w:val="24"/>
+                <w:lang w:val="en-US"/>
+              </w:rPr>
+              <w:t>{</w:t>
+            </w:r>
+            <w:r>
+              <w:rPr>
+                <w:sz w:val="24"/>
+                <w:szCs w:val="24"/>
+                <w:lang w:val="en-US"/>
+              </w:rPr>
+              <w:t>weekly_hours</w:t>
+            </w:r>
+            <w:r>
+              <w:rPr>
+                <w:sz w:val="24"/>
+                <w:szCs w:val="24"/>
+                <w:lang w:val="en-US"/>
+              </w:rPr>
+              <w:t>}</w:t>
             </w:r>
             <w:r>
               <w:rPr>
@@ -4676,8 +5579,25 @@
               <w:rPr>
                 <w:sz w:val="24"/>
                 <w:szCs w:val="24"/>
-              </w:rPr>
-              <w:t>4</w:t>
+                <w:lang w:val="en-US"/>
+              </w:rPr>
+              <w:t>{</w:t>
+            </w:r>
+            <w:r>
+              <w:rPr>
+                <w:sz w:val="24"/>
+                <w:szCs w:val="24"/>
+                <w:lang w:val="en-US"/>
+              </w:rPr>
+              <w:t>classroom_hours</w:t>
+            </w:r>
+            <w:r>
+              <w:rPr>
+                <w:sz w:val="24"/>
+                <w:szCs w:val="24"/>
+                <w:lang w:val="en-US"/>
+              </w:rPr>
+              <w:t>}</w:t>
             </w:r>
             <w:r>
               <w:rPr>
@@ -4881,6 +5801,7 @@
         <w:rPr>
           <w:sz w:val="28"/>
           <w:szCs w:val="28"/>
+          <w:lang w:val="en-US"/>
         </w:rPr>
       </w:pPr>
       <w:r>
@@ -4889,6 +5810,7 @@
           <w:sz w:val="28"/>
           <w:szCs w:val="28"/>
         </w:rPr>
+        <w:lastRenderedPageBreak/>
         <w:t>Метою вивчення дисципліни «</w:t>
       </w:r>
       <w:r>
@@ -4896,8 +5818,27 @@
           <w:spacing w:val="2"/>
           <w:sz w:val="28"/>
           <w:szCs w:val="28"/>
-        </w:rPr>
-        <w:t>Основи інженерії програмного забезпечення</w:t>
+          <w:lang w:val="en-US"/>
+        </w:rPr>
+        <w:t>{</w:t>
+      </w:r>
+      <w:r>
+        <w:rPr>
+          <w:spacing w:val="2"/>
+          <w:sz w:val="28"/>
+          <w:szCs w:val="28"/>
+          <w:lang w:val="en-US"/>
+        </w:rPr>
+        <w:t>discipline</w:t>
+      </w:r>
+      <w:r>
+        <w:rPr>
+          <w:spacing w:val="2"/>
+          <w:sz w:val="28"/>
+          <w:szCs w:val="28"/>
+          <w:lang w:val="en-US"/>
+        </w:rPr>
+        <w:t>}</w:t>
       </w:r>
       <w:r>
         <w:rPr>
@@ -4913,31 +5854,34 @@
           <w:sz w:val="28"/>
           <w:szCs w:val="28"/>
         </w:rPr>
-        <w:t xml:space="preserve">є ознайомлення студентів з основними поняттями, методами та засобами програмної інженерії, </w:t>
+        <w:t xml:space="preserve">є </w:t>
       </w:r>
       <w:r>
         <w:rPr>
           <w:spacing w:val="-2"/>
           <w:sz w:val="28"/>
           <w:szCs w:val="28"/>
-        </w:rPr>
-        <w:t xml:space="preserve">а також </w:t>
+          <w:lang w:val="en-US"/>
+        </w:rPr>
+        <w:t>{</w:t>
       </w:r>
       <w:r>
         <w:rPr>
           <w:spacing w:val="-2"/>
           <w:sz w:val="28"/>
           <w:szCs w:val="28"/>
-        </w:rPr>
-        <w:t>формування у сту</w:t>
+          <w:lang w:val="en-US"/>
+        </w:rPr>
+        <w:t>goal</w:t>
       </w:r>
       <w:r>
         <w:rPr>
           <w:spacing w:val="-2"/>
           <w:sz w:val="28"/>
           <w:szCs w:val="28"/>
-        </w:rPr>
-        <w:t xml:space="preserve">дентів знань основних принципів розробки ефективного програмного забезпечення та набуття ними навичок використання основних принципів реалізації етапів життєвого циклу ПЗ. </w:t>
+          <w:lang w:val="en-US"/>
+        </w:rPr>
+        <w:t>}</w:t>
       </w:r>
     </w:p>
     <w:p>
@@ -5000,6 +5944,7 @@
         <w:rPr>
           <w:sz w:val="28"/>
           <w:szCs w:val="28"/>
+          <w:lang w:val="en-US"/>
         </w:rPr>
       </w:pPr>
       <w:r>
@@ -5015,54 +5960,27 @@
           <w:spacing w:val="-2"/>
           <w:sz w:val="28"/>
           <w:szCs w:val="28"/>
-        </w:rPr>
-        <w:t xml:space="preserve">глибоке та </w:t>
-      </w:r>
-      <w:r>
-        <w:rPr>
-          <w:spacing w:val="-5"/>
-          <w:sz w:val="28"/>
-          <w:szCs w:val="28"/>
-        </w:rPr>
-        <w:t xml:space="preserve">ґрунтовне засвоєння студентами основ програмної інженерії. </w:t>
-      </w:r>
-      <w:r>
-        <w:rPr>
-          <w:sz w:val="28"/>
-          <w:szCs w:val="28"/>
-        </w:rPr>
-        <w:t>У курсі подано</w:t>
-      </w:r>
-      <w:r>
-        <w:rPr>
-          <w:sz w:val="28"/>
-          <w:szCs w:val="28"/>
-        </w:rPr>
-        <w:t xml:space="preserve"> виклад ключових понять, методів і засобів програмної інженерії як діяльності, націленої на створення програмних систем, що відповідають потребам замовників, з дотриманням планових термінів і бюджету. Розглянуті теми, актуальні для фахівців на шляху від формулювання замовником вимог до створення працездатного і якісного програмного продукту. Розглянуті питання програмної інженерії як інженерної </w:t>
-      </w:r>
-      <w:r>
-        <w:rPr>
-          <w:sz w:val="28"/>
-          <w:szCs w:val="28"/>
-        </w:rPr>
-        <w:lastRenderedPageBreak/>
-        <w:t xml:space="preserve">дисципліни (застосування інженерами не тільки теоретичних методів і засобів розробки ПЗ, але і стандартів, правил і </w:t>
-      </w:r>
-      <w:proofErr w:type="spellStart"/>
-      <w:r>
-        <w:rPr>
-          <w:sz w:val="28"/>
-          <w:szCs w:val="28"/>
-        </w:rPr>
-        <w:t>методик</w:t>
-      </w:r>
-      <w:proofErr w:type="spellEnd"/>
-      <w:r>
-        <w:rPr>
-          <w:sz w:val="28"/>
-          <w:szCs w:val="28"/>
-        </w:rPr>
-        <w:t xml:space="preserve"> управління розробкою ПЗ), а також питання проведення інженерних оцінок якості, витрачених ресурсів, трудовитрат, вартості і ін., основні процеси при створенні програмного забезпечення, серед яких такі ключові розділи планування (це аналіз цілей і завдань, принципів реалізації і управління планами і ресурсами), супровід (усунення знайдених недоліків в ПЗ і внесення змін як еволюційний розвиток ПЗ ). </w:t>
+          <w:lang w:val="en-US"/>
+        </w:rPr>
+        <w:t>{</w:t>
+      </w:r>
+      <w:r>
+        <w:rPr>
+          <w:spacing w:val="-2"/>
+          <w:sz w:val="28"/>
+          <w:szCs w:val="28"/>
+          <w:lang w:val="en-US"/>
+        </w:rPr>
+        <w:t>task</w:t>
+      </w:r>
+      <w:r>
+        <w:rPr>
+          <w:spacing w:val="-2"/>
+          <w:sz w:val="28"/>
+          <w:szCs w:val="28"/>
+          <w:lang w:val="en-US"/>
+        </w:rPr>
+        <w:t>}</w:t>
       </w:r>
     </w:p>
     <w:p>
@@ -5110,9 +6028,8 @@
           <w:sz w:val="28"/>
           <w:szCs w:val="28"/>
         </w:rPr>
-        <w:t xml:space="preserve"> Найменування та опис </w:t>
-      </w:r>
-      <w:proofErr w:type="spellStart"/>
+        <w:t xml:space="preserve"> Найменування та опис компетентностей, формування котрих забезпечує вивчення дисципліни</w:t>
+      </w:r>
       <w:r>
         <w:rPr>
           <w:b/>
@@ -5121,9 +6038,8 @@
           <w:sz w:val="28"/>
           <w:szCs w:val="28"/>
         </w:rPr>
-        <w:t>компетентностей</w:t>
-      </w:r>
-      <w:proofErr w:type="spellEnd"/>
+        <w:t xml:space="preserve"> </w:t>
+      </w:r>
       <w:r>
         <w:rPr>
           <w:b/>
@@ -5132,18 +6048,23 @@
           <w:sz w:val="28"/>
           <w:szCs w:val="28"/>
         </w:rPr>
-        <w:t>, формування котрих забезпечує вивчення дисципліни</w:t>
-      </w:r>
-      <w:r>
+        <w:t>«{discipline}»</w:t>
+      </w:r>
+    </w:p>
+    <w:p>
+      <w:pPr>
+        <w:shd w:val="clear" w:color="auto" w:fill="FFFFFF"/>
+        <w:ind w:firstLine="720"/>
+        <w:jc w:val="both"/>
         <w:rPr>
           <w:b/>
           <w:bCs/>
           <w:spacing w:val="2"/>
           <w:sz w:val="28"/>
           <w:szCs w:val="28"/>
-        </w:rPr>
-        <w:t xml:space="preserve"> «</w:t>
-      </w:r>
+          <w:lang w:val="en-US"/>
+        </w:rPr>
+      </w:pPr>
       <w:r>
         <w:rPr>
           <w:b/>
@@ -5151,8 +6072,9 @@
           <w:spacing w:val="2"/>
           <w:sz w:val="28"/>
           <w:szCs w:val="28"/>
-        </w:rPr>
-        <w:t>Основи інженерії програмного забезпечення</w:t>
+          <w:lang w:val="en-US"/>
+        </w:rPr>
+        <w:t>{#</w:t>
       </w:r>
       <w:r>
         <w:rPr>
@@ -5161,8 +6083,9 @@
           <w:spacing w:val="2"/>
           <w:sz w:val="28"/>
           <w:szCs w:val="28"/>
-        </w:rPr>
-        <w:t>»</w:t>
+          <w:lang w:val="en-US"/>
+        </w:rPr>
+        <w:t>competencies</w:t>
       </w:r>
       <w:r>
         <w:rPr>
@@ -5171,8 +6094,9 @@
           <w:spacing w:val="2"/>
           <w:sz w:val="28"/>
           <w:szCs w:val="28"/>
-        </w:rPr>
-        <w:t>:</w:t>
+          <w:lang w:val="en-US"/>
+        </w:rPr>
+        <w:t>}</w:t>
       </w:r>
     </w:p>
     <w:p>
@@ -5197,64 +6121,58 @@
           <w:spacing w:val="-3"/>
           <w:sz w:val="28"/>
           <w:szCs w:val="28"/>
-        </w:rPr>
-        <w:t>з</w:t>
-      </w:r>
-      <w:r>
-        <w:rPr>
-          <w:spacing w:val="-3"/>
-          <w:sz w:val="28"/>
-          <w:szCs w:val="28"/>
-        </w:rPr>
-        <w:t>датність накопичувати, обробляти та систематизувати</w:t>
-      </w:r>
-      <w:r>
-        <w:rPr>
-          <w:spacing w:val="-3"/>
-          <w:sz w:val="28"/>
-          <w:szCs w:val="28"/>
-        </w:rPr>
-        <w:t xml:space="preserve"> </w:t>
-      </w:r>
-      <w:r>
-        <w:rPr>
-          <w:spacing w:val="-3"/>
-          <w:sz w:val="28"/>
-          <w:szCs w:val="28"/>
-        </w:rPr>
-        <w:t>професійні знання щодо створення і супроводження програмного</w:t>
-      </w:r>
-      <w:r>
-        <w:rPr>
-          <w:spacing w:val="-3"/>
-          <w:sz w:val="28"/>
-          <w:szCs w:val="28"/>
-        </w:rPr>
-        <w:t xml:space="preserve"> </w:t>
-      </w:r>
-      <w:r>
-        <w:rPr>
-          <w:spacing w:val="-3"/>
-          <w:sz w:val="28"/>
-          <w:szCs w:val="28"/>
-        </w:rPr>
-        <w:t>забезпечення та визнання важливості навчання протягом всього</w:t>
-      </w:r>
-      <w:r>
-        <w:rPr>
-          <w:spacing w:val="-3"/>
-          <w:sz w:val="28"/>
-          <w:szCs w:val="28"/>
-        </w:rPr>
-        <w:t xml:space="preserve"> </w:t>
-      </w:r>
-      <w:r>
-        <w:rPr>
-          <w:spacing w:val="-3"/>
-          <w:sz w:val="28"/>
-          <w:szCs w:val="28"/>
-        </w:rPr>
-        <w:t>життя.</w:t>
+          <w:lang w:val="en-US"/>
+        </w:rPr>
+        <w:t>{title}</w:t>
+      </w:r>
+    </w:p>
+    <w:p>
+      <w:pPr>
+        <w:pStyle w:val="af"/>
+        <w:shd w:val="clear" w:color="auto" w:fill="FFFFFF"/>
+        <w:ind w:left="360" w:firstLine="360"/>
+        <w:jc w:val="both"/>
+        <w:rPr>
+          <w:b/>
+          <w:bCs/>
+          <w:spacing w:val="2"/>
+          <w:sz w:val="28"/>
+          <w:szCs w:val="28"/>
+          <w:lang w:val="en-US"/>
+        </w:rPr>
+      </w:pPr>
+      <w:r>
+        <w:rPr>
+          <w:b/>
+          <w:bCs/>
+          <w:spacing w:val="2"/>
+          <w:sz w:val="28"/>
+          <w:szCs w:val="28"/>
+          <w:lang w:val="en-US"/>
+        </w:rPr>
+        <w:t>{</w:t>
+      </w:r>
+      <w:r>
+        <w:rPr>
+          <w:b/>
+          <w:bCs/>
+          <w:spacing w:val="2"/>
+          <w:sz w:val="28"/>
+          <w:szCs w:val="28"/>
+          <w:lang w:val="en-US"/>
+        </w:rPr>
+        <w:t>/</w:t>
+      </w:r>
+      <w:r>
+        <w:rPr>
+          <w:b/>
+          <w:bCs/>
+          <w:spacing w:val="2"/>
+          <w:sz w:val="28"/>
+          <w:szCs w:val="28"/>
+          <w:lang w:val="en-US"/>
+        </w:rPr>
+        <w:t>competencies}</w:t>
       </w:r>
     </w:p>
     <w:p>
@@ -5306,45 +6224,26 @@
     <w:p>
       <w:pPr>
         <w:shd w:val="clear" w:color="auto" w:fill="FFFFFF"/>
-        <w:ind w:firstLine="720"/>
+        <w:tabs>
+          <w:tab w:val="left" w:pos="1134"/>
+        </w:tabs>
+        <w:ind w:left="360"/>
         <w:jc w:val="both"/>
         <w:rPr>
-          <w:spacing w:val="-5"/>
-          <w:sz w:val="28"/>
-          <w:szCs w:val="28"/>
-        </w:rPr>
-      </w:pPr>
-      <w:r>
-        <w:rPr>
-          <w:spacing w:val="-5"/>
-          <w:sz w:val="28"/>
-          <w:szCs w:val="28"/>
-        </w:rPr>
-        <w:t>Вивчення курсу «</w:t>
-      </w:r>
-      <w:r>
-        <w:rPr>
-          <w:spacing w:val="2"/>
-          <w:sz w:val="28"/>
-          <w:szCs w:val="28"/>
-        </w:rPr>
-        <w:t>Основи інженерії програмного забезпечення</w:t>
-      </w:r>
-      <w:r>
-        <w:rPr>
-          <w:spacing w:val="-5"/>
-          <w:sz w:val="28"/>
-          <w:szCs w:val="28"/>
-        </w:rPr>
-        <w:t>»</w:t>
-      </w:r>
-      <w:r>
-        <w:rPr>
-          <w:spacing w:val="-5"/>
-          <w:sz w:val="28"/>
-          <w:szCs w:val="28"/>
-        </w:rPr>
-        <w:t xml:space="preserve"> не передбачає наявність глибоких знань спеціальних дисциплін, достатньо мати початкові уявлення про основні математичні поняття, основи алгоритмізації і методи програмування.</w:t>
+          <w:color w:val="000000"/>
+          <w:sz w:val="28"/>
+          <w:szCs w:val="28"/>
+          <w:lang w:val="en-US"/>
+        </w:rPr>
+      </w:pPr>
+      <w:r>
+        <w:rPr>
+          <w:color w:val="000000"/>
+          <w:sz w:val="28"/>
+          <w:szCs w:val="28"/>
+          <w:lang w:val="en-US"/>
+        </w:rPr>
+        <w:t>{prerequisites}</w:t>
       </w:r>
     </w:p>
     <w:p>
@@ -5417,16 +6316,17 @@
         <w:ind w:firstLine="720"/>
         <w:jc w:val="both"/>
         <w:rPr>
-          <w:sz w:val="28"/>
-          <w:szCs w:val="28"/>
-        </w:rPr>
-      </w:pPr>
-      <w:r>
-        <w:rPr>
           <w:spacing w:val="-4"/>
           <w:sz w:val="28"/>
           <w:szCs w:val="28"/>
         </w:rPr>
+      </w:pPr>
+      <w:r>
+        <w:rPr>
+          <w:spacing w:val="-4"/>
+          <w:sz w:val="28"/>
+          <w:szCs w:val="28"/>
+        </w:rPr>
         <w:t>У результаті вивчення курсу «</w:t>
       </w:r>
       <w:r>
@@ -5434,8 +6334,27 @@
           <w:spacing w:val="2"/>
           <w:sz w:val="28"/>
           <w:szCs w:val="28"/>
-        </w:rPr>
-        <w:t>Основи інженерії програмного забезпечення</w:t>
+          <w:lang w:val="en-US"/>
+        </w:rPr>
+        <w:t>{</w:t>
+      </w:r>
+      <w:r>
+        <w:rPr>
+          <w:spacing w:val="2"/>
+          <w:sz w:val="28"/>
+          <w:szCs w:val="28"/>
+          <w:lang w:val="en-US"/>
+        </w:rPr>
+        <w:t>discipline</w:t>
+      </w:r>
+      <w:r>
+        <w:rPr>
+          <w:spacing w:val="2"/>
+          <w:sz w:val="28"/>
+          <w:szCs w:val="28"/>
+          <w:lang w:val="en-US"/>
+        </w:rPr>
+        <w:t>}</w:t>
       </w:r>
       <w:r>
         <w:rPr>
@@ -5452,6 +6371,32 @@
           <w:szCs w:val="28"/>
         </w:rPr>
         <w:t xml:space="preserve"> студенти повинні:</w:t>
+      </w:r>
+    </w:p>
+    <w:p>
+      <w:pPr>
+        <w:shd w:val="clear" w:color="auto" w:fill="FFFFFF"/>
+        <w:ind w:firstLine="720"/>
+        <w:jc w:val="both"/>
+        <w:rPr>
+          <w:b/>
+          <w:bCs/>
+          <w:spacing w:val="2"/>
+          <w:sz w:val="28"/>
+          <w:szCs w:val="28"/>
+          <w:lang w:val="en-US"/>
+        </w:rPr>
+      </w:pPr>
+      <w:r>
+        <w:rPr>
+          <w:b/>
+          <w:bCs/>
+          <w:spacing w:val="2"/>
+          <w:sz w:val="28"/>
+          <w:szCs w:val="28"/>
+          <w:lang w:val="en-US"/>
+        </w:rPr>
+        <w:t>{#result}</w:t>
       </w:r>
     </w:p>
     <w:p>
@@ -5476,40 +6421,62 @@
           <w:spacing w:val="-3"/>
           <w:sz w:val="28"/>
           <w:szCs w:val="28"/>
-        </w:rPr>
-        <w:t>з</w:t>
-      </w:r>
-      <w:r>
-        <w:rPr>
-          <w:spacing w:val="-3"/>
-          <w:sz w:val="28"/>
-          <w:szCs w:val="28"/>
-        </w:rPr>
-        <w:t>нати основні процеси, фази та ітерації життєвого циклу</w:t>
-      </w:r>
-      <w:r>
-        <w:rPr>
-          <w:spacing w:val="-3"/>
-          <w:sz w:val="28"/>
-          <w:szCs w:val="28"/>
-        </w:rPr>
-        <w:t xml:space="preserve"> </w:t>
-      </w:r>
-      <w:r>
-        <w:rPr>
-          <w:spacing w:val="-3"/>
-          <w:sz w:val="28"/>
-          <w:szCs w:val="28"/>
-        </w:rPr>
-        <w:t>програмного забезпечення.</w:t>
+          <w:lang w:val="en-US"/>
+        </w:rPr>
+        <w:t>{title}</w:t>
       </w:r>
     </w:p>
     <w:p>
       <w:pPr>
-        <w:numPr>
-          <w:ilvl w:val="0"/>
-          <w:numId w:val="4"/>
-        </w:numPr>
+        <w:pStyle w:val="af"/>
+        <w:shd w:val="clear" w:color="auto" w:fill="FFFFFF"/>
+        <w:ind w:left="360" w:firstLine="360"/>
+        <w:jc w:val="both"/>
+        <w:rPr>
+          <w:b/>
+          <w:bCs/>
+          <w:spacing w:val="2"/>
+          <w:sz w:val="28"/>
+          <w:szCs w:val="28"/>
+          <w:lang w:val="en-US"/>
+        </w:rPr>
+      </w:pPr>
+      <w:r>
+        <w:rPr>
+          <w:b/>
+          <w:bCs/>
+          <w:spacing w:val="2"/>
+          <w:sz w:val="28"/>
+          <w:szCs w:val="28"/>
+          <w:lang w:val="en-US"/>
+        </w:rPr>
+        <w:t>{</w:t>
+      </w:r>
+      <w:r>
+        <w:rPr>
+          <w:b/>
+          <w:bCs/>
+          <w:spacing w:val="2"/>
+          <w:sz w:val="28"/>
+          <w:szCs w:val="28"/>
+          <w:lang w:val="en-US"/>
+        </w:rPr>
+        <w:t>/</w:t>
+      </w:r>
+      <w:r>
+        <w:rPr>
+          <w:b/>
+          <w:bCs/>
+          <w:spacing w:val="2"/>
+          <w:sz w:val="28"/>
+          <w:szCs w:val="28"/>
+          <w:lang w:val="en-US"/>
+        </w:rPr>
+        <w:t>result}</w:t>
+      </w:r>
+    </w:p>
+    <w:p>
+      <w:pPr>
         <w:shd w:val="clear" w:color="auto" w:fill="FFFFFF"/>
         <w:tabs>
           <w:tab w:val="left" w:pos="1134"/>
@@ -5521,64 +6488,6 @@
           <w:szCs w:val="28"/>
         </w:rPr>
       </w:pPr>
-      <w:r>
-        <w:rPr>
-          <w:spacing w:val="-3"/>
-          <w:sz w:val="28"/>
-          <w:szCs w:val="28"/>
-        </w:rPr>
-        <w:t>з</w:t>
-      </w:r>
-      <w:r>
-        <w:rPr>
-          <w:spacing w:val="-3"/>
-          <w:sz w:val="28"/>
-          <w:szCs w:val="28"/>
-        </w:rPr>
-        <w:t>нати і застосовувати професійні стандарти і інші</w:t>
-      </w:r>
-      <w:r>
-        <w:rPr>
-          <w:spacing w:val="-3"/>
-          <w:sz w:val="28"/>
-          <w:szCs w:val="28"/>
-        </w:rPr>
-        <w:t xml:space="preserve"> </w:t>
-      </w:r>
-      <w:r>
-        <w:rPr>
-          <w:spacing w:val="-3"/>
-          <w:sz w:val="28"/>
-          <w:szCs w:val="28"/>
-        </w:rPr>
-        <w:t>нормативно-правові документи в галузі інженерії програмного</w:t>
-      </w:r>
-      <w:r>
-        <w:rPr>
-          <w:spacing w:val="-3"/>
-          <w:sz w:val="28"/>
-          <w:szCs w:val="28"/>
-        </w:rPr>
-        <w:t xml:space="preserve"> </w:t>
-      </w:r>
-      <w:r>
-        <w:rPr>
-          <w:spacing w:val="-3"/>
-          <w:sz w:val="28"/>
-          <w:szCs w:val="28"/>
-        </w:rPr>
-        <w:t>забезпечення.</w:t>
-      </w:r>
-      <w:r>
-        <w:rPr>
-          <w:b/>
-          <w:bCs/>
-          <w:spacing w:val="2"/>
-          <w:sz w:val="28"/>
-          <w:szCs w:val="28"/>
-        </w:rPr>
-        <w:tab/>
-      </w:r>
     </w:p>
     <w:p>
       <w:pPr>
@@ -5598,7 +6507,23 @@
         <w:t>«</w:t>
       </w:r>
       <w:r>
-        <w:t>Основи інженерії програмного забезпечення</w:t>
+        <w:rPr>
+          <w:lang w:val="en-US"/>
+        </w:rPr>
+        <w:t>{</w:t>
+      </w:r>
+      <w:r>
+        <w:rPr>
+          <w:spacing w:val="2"/>
+          <w:lang w:val="en-US"/>
+        </w:rPr>
+        <w:t>discipline</w:t>
+      </w:r>
+      <w:r>
+        <w:rPr>
+          <w:lang w:val="en-US"/>
+        </w:rPr>
+        <w:t>}</w:t>
       </w:r>
       <w:r>
         <w:t>»</w:t>
@@ -5793,7 +6718,6 @@
         </w:rPr>
         <w:t>’</w:t>
       </w:r>
-      <w:proofErr w:type="spellStart"/>
       <w:r>
         <w:rPr>
           <w:b/>
@@ -5804,7 +6728,6 @@
         </w:rPr>
         <w:t>ютингу</w:t>
       </w:r>
-      <w:proofErr w:type="spellEnd"/>
       <w:r>
         <w:rPr>
           <w:b/>
@@ -6054,7 +6977,6 @@
           <w:sz w:val="28"/>
           <w:szCs w:val="28"/>
         </w:rPr>
-        <w:lastRenderedPageBreak/>
         <w:t xml:space="preserve">Змістовий модуль </w:t>
       </w:r>
       <w:r>
@@ -6393,31 +7315,15 @@
           <w:sz w:val="28"/>
           <w:szCs w:val="28"/>
         </w:rPr>
+        <w:t xml:space="preserve"> Інкрементна модель.</w:t>
+      </w:r>
+      <w:r>
+        <w:rPr>
+          <w:sz w:val="28"/>
+          <w:szCs w:val="28"/>
+        </w:rPr>
         <w:t xml:space="preserve"> </w:t>
       </w:r>
-      <w:proofErr w:type="spellStart"/>
-      <w:r>
-        <w:rPr>
-          <w:sz w:val="28"/>
-          <w:szCs w:val="28"/>
-        </w:rPr>
-        <w:t>Інкрементна</w:t>
-      </w:r>
-      <w:proofErr w:type="spellEnd"/>
-      <w:r>
-        <w:rPr>
-          <w:sz w:val="28"/>
-          <w:szCs w:val="28"/>
-        </w:rPr>
-        <w:t xml:space="preserve"> модель.</w:t>
-      </w:r>
-      <w:r>
-        <w:rPr>
-          <w:sz w:val="28"/>
-          <w:szCs w:val="28"/>
-        </w:rPr>
-        <w:t xml:space="preserve"> </w:t>
-      </w:r>
       <w:r>
         <w:rPr>
           <w:sz w:val="28"/>
@@ -6425,21 +7331,20 @@
         </w:rPr>
         <w:t xml:space="preserve">Спіральна модель. </w:t>
       </w:r>
-      <w:proofErr w:type="spellStart"/>
-      <w:r>
-        <w:rPr>
-          <w:sz w:val="28"/>
-          <w:szCs w:val="28"/>
-        </w:rPr>
-        <w:t>Еволютивна</w:t>
-      </w:r>
-      <w:proofErr w:type="spellEnd"/>
-      <w:r>
-        <w:rPr>
-          <w:sz w:val="28"/>
-          <w:szCs w:val="28"/>
-        </w:rPr>
-        <w:t xml:space="preserve"> модель. Особливості формальної розробки систем. Особливості специфікації ПЗ. Характеристика основних методів розробки ПЗ.</w:t>
+      <w:r>
+        <w:rPr>
+          <w:sz w:val="28"/>
+          <w:szCs w:val="28"/>
+        </w:rPr>
+        <w:t xml:space="preserve">Еволютивна модель. Особливості формальної розробки </w:t>
+      </w:r>
+      <w:r>
+        <w:rPr>
+          <w:sz w:val="28"/>
+          <w:szCs w:val="28"/>
+        </w:rPr>
+        <w:lastRenderedPageBreak/>
+        <w:t>систем. Особливості специфікації ПЗ. Характеристика основних методів розробки ПЗ.</w:t>
       </w:r>
       <w:r>
         <w:rPr>
@@ -6646,23 +7551,7 @@
           <w:sz w:val="28"/>
           <w:szCs w:val="28"/>
         </w:rPr>
-        <w:t xml:space="preserve"> як процес. Функціональні та не функціональні вимоги. Вимоги предметної області. Вимоги користувачів. Системні вимоги. Специфікації вимог. Концептуальне моделювання проблеми. Поняття про проблемні галузі-домени та їх онтології. </w:t>
-      </w:r>
-      <w:proofErr w:type="spellStart"/>
-      <w:r>
-        <w:rPr>
-          <w:sz w:val="28"/>
-          <w:szCs w:val="28"/>
-        </w:rPr>
-        <w:t>Обєктно</w:t>
-      </w:r>
-      <w:proofErr w:type="spellEnd"/>
-      <w:r>
-        <w:rPr>
-          <w:sz w:val="28"/>
-          <w:szCs w:val="28"/>
-        </w:rPr>
-        <w:t xml:space="preserve">-орієнтована інженерія </w:t>
+        <w:t xml:space="preserve"> як процес. Функціональні та не функціональні вимоги. Вимоги предметної області. Вимоги користувачів. Системні вимоги. Специфікації вимог. Концептуальне моделювання проблеми. Поняття про проблемні галузі-домени та їх онтології. Обєктно-орієнтована інженерія </w:t>
       </w:r>
       <w:r>
         <w:rPr>
@@ -6676,39 +7565,7 @@
           <w:sz w:val="28"/>
           <w:szCs w:val="28"/>
         </w:rPr>
-        <w:t xml:space="preserve"> інженерії вимог. Інженерія вимог С. Леєра та С. </w:t>
-      </w:r>
-      <w:proofErr w:type="spellStart"/>
-      <w:r>
-        <w:rPr>
-          <w:sz w:val="28"/>
-          <w:szCs w:val="28"/>
-        </w:rPr>
-        <w:t>Меллора</w:t>
-      </w:r>
-      <w:proofErr w:type="spellEnd"/>
-      <w:r>
-        <w:rPr>
-          <w:sz w:val="28"/>
-          <w:szCs w:val="28"/>
-        </w:rPr>
-        <w:t xml:space="preserve">. Метод інженерії вимог І. </w:t>
-      </w:r>
-      <w:proofErr w:type="spellStart"/>
-      <w:r>
-        <w:rPr>
-          <w:sz w:val="28"/>
-          <w:szCs w:val="28"/>
-        </w:rPr>
-        <w:t>Джекобсона</w:t>
-      </w:r>
-      <w:proofErr w:type="spellEnd"/>
-      <w:r>
-        <w:rPr>
-          <w:sz w:val="28"/>
-          <w:szCs w:val="28"/>
-        </w:rPr>
-        <w:t>. Моделі аналізу вимог.</w:t>
+        <w:t xml:space="preserve"> інженерії вимог. Інженерія вимог С. Леєра та С. Меллора. Метод інженерії вимог І. Джекобсона. Моделі аналізу вимог.</w:t>
       </w:r>
     </w:p>
     <w:p>
@@ -7132,7 +7989,6 @@
         </w:rPr>
         <w:t xml:space="preserve"> </w:t>
       </w:r>
-      <w:proofErr w:type="spellStart"/>
       <w:r>
         <w:rPr>
           <w:sz w:val="28"/>
@@ -7140,7 +7996,6 @@
         </w:rPr>
         <w:t>супроводжуваність</w:t>
       </w:r>
-      <w:proofErr w:type="spellEnd"/>
       <w:r>
         <w:rPr>
           <w:sz w:val="28"/>
@@ -7276,15 +8131,7 @@
           <w:sz w:val="28"/>
           <w:szCs w:val="28"/>
         </w:rPr>
-        <w:t xml:space="preserve">Особливості аналізу стану проекту. Планування. Поняття про ризики </w:t>
-      </w:r>
-      <w:r>
-        <w:rPr>
-          <w:sz w:val="28"/>
-          <w:szCs w:val="28"/>
-        </w:rPr>
-        <w:lastRenderedPageBreak/>
-        <w:t>проекту. Оцінювання проекту.</w:t>
+        <w:t>Особливості аналізу стану проекту. Планування. Поняття про ризики проекту. Оцінювання проекту.</w:t>
       </w:r>
     </w:p>
     <w:p>
@@ -7560,43 +8407,7 @@
           <w:szCs w:val="28"/>
           <w:lang w:val="ru-RU"/>
         </w:rPr>
-        <w:t>(</w:t>
-      </w:r>
-      <w:proofErr w:type="spellStart"/>
-      <w:r>
-        <w:rPr>
-          <w:sz w:val="28"/>
-          <w:szCs w:val="28"/>
-          <w:lang w:val="ru-RU"/>
-        </w:rPr>
-        <w:t>денна</w:t>
-      </w:r>
-      <w:proofErr w:type="spellEnd"/>
-      <w:r>
-        <w:rPr>
-          <w:sz w:val="28"/>
-          <w:szCs w:val="28"/>
-          <w:lang w:val="ru-RU"/>
-        </w:rPr>
-        <w:t xml:space="preserve"> форма </w:t>
-      </w:r>
-      <w:proofErr w:type="spellStart"/>
-      <w:r>
-        <w:rPr>
-          <w:sz w:val="28"/>
-          <w:szCs w:val="28"/>
-          <w:lang w:val="ru-RU"/>
-        </w:rPr>
-        <w:t>навчання</w:t>
-      </w:r>
-      <w:proofErr w:type="spellEnd"/>
-      <w:r>
-        <w:rPr>
-          <w:sz w:val="28"/>
-          <w:szCs w:val="28"/>
-          <w:lang w:val="ru-RU"/>
-        </w:rPr>
-        <w:t>)</w:t>
+        <w:t>(денна форма навчання)</w:t>
       </w:r>
     </w:p>
     <w:tbl>
@@ -7757,21 +8568,12 @@
                 <w:color w:val="000000"/>
               </w:rPr>
             </w:pPr>
-            <w:proofErr w:type="spellStart"/>
             <w:r>
               <w:rPr>
                 <w:bCs/>
                 <w:color w:val="000000"/>
               </w:rPr>
-              <w:t>Прак</w:t>
-            </w:r>
-            <w:proofErr w:type="spellEnd"/>
-            <w:r>
-              <w:rPr>
-                <w:bCs/>
-                <w:color w:val="000000"/>
-              </w:rPr>
-              <w:t>-</w:t>
+              <w:t>Прак-</w:t>
             </w:r>
           </w:p>
           <w:p>
@@ -7785,21 +8587,12 @@
                 <w:color w:val="000000"/>
               </w:rPr>
             </w:pPr>
-            <w:proofErr w:type="spellStart"/>
             <w:r>
               <w:rPr>
                 <w:bCs/>
                 <w:color w:val="000000"/>
               </w:rPr>
-              <w:t>тичні</w:t>
-            </w:r>
-            <w:proofErr w:type="spellEnd"/>
-            <w:r>
-              <w:rPr>
-                <w:bCs/>
-                <w:color w:val="000000"/>
-              </w:rPr>
-              <w:t xml:space="preserve"> заняття</w:t>
+              <w:t>тичні заняття</w:t>
             </w:r>
           </w:p>
         </w:tc>
@@ -7818,21 +8611,12 @@
                 <w:color w:val="000000"/>
               </w:rPr>
             </w:pPr>
-            <w:proofErr w:type="spellStart"/>
             <w:r>
               <w:rPr>
                 <w:bCs/>
                 <w:color w:val="000000"/>
               </w:rPr>
-              <w:t>Самостій</w:t>
-            </w:r>
-            <w:proofErr w:type="spellEnd"/>
-            <w:r>
-              <w:rPr>
-                <w:bCs/>
-                <w:color w:val="000000"/>
-              </w:rPr>
-              <w:t>-на робота</w:t>
+              <w:t>Самостій-на робота</w:t>
             </w:r>
           </w:p>
         </w:tc>
@@ -7851,21 +8635,12 @@
                 <w:color w:val="000000"/>
               </w:rPr>
             </w:pPr>
-            <w:proofErr w:type="spellStart"/>
             <w:r>
               <w:rPr>
                 <w:bCs/>
                 <w:color w:val="000000"/>
               </w:rPr>
-              <w:t>Індиві</w:t>
-            </w:r>
-            <w:proofErr w:type="spellEnd"/>
-            <w:r>
-              <w:rPr>
-                <w:bCs/>
-                <w:color w:val="000000"/>
-              </w:rPr>
-              <w:t>-</w:t>
+              <w:t>Індиві-</w:t>
             </w:r>
           </w:p>
           <w:p>
@@ -8189,23 +8964,13 @@
               </w:rPr>
               <w:t>’</w:t>
             </w:r>
-            <w:proofErr w:type="spellStart"/>
             <w:r>
               <w:rPr>
                 <w:spacing w:val="-1"/>
                 <w:sz w:val="24"/>
                 <w:szCs w:val="24"/>
               </w:rPr>
-              <w:t>ютингу</w:t>
-            </w:r>
-            <w:proofErr w:type="spellEnd"/>
-            <w:r>
-              <w:rPr>
-                <w:spacing w:val="-1"/>
-                <w:sz w:val="24"/>
-                <w:szCs w:val="24"/>
-              </w:rPr>
-              <w:t xml:space="preserve">. </w:t>
+              <w:t xml:space="preserve">ютингу. </w:t>
             </w:r>
           </w:p>
         </w:tc>
@@ -10527,43 +11292,15 @@
           <w:szCs w:val="28"/>
           <w:lang w:val="ru-RU"/>
         </w:rPr>
-        <w:t>(</w:t>
-      </w:r>
-      <w:proofErr w:type="spellStart"/>
+        <w:t>(заочна</w:t>
+      </w:r>
       <w:r>
         <w:rPr>
           <w:sz w:val="28"/>
           <w:szCs w:val="28"/>
           <w:lang w:val="ru-RU"/>
         </w:rPr>
-        <w:t>заочна</w:t>
-      </w:r>
-      <w:proofErr w:type="spellEnd"/>
-      <w:r>
-        <w:rPr>
-          <w:sz w:val="28"/>
-          <w:szCs w:val="28"/>
-          <w:lang w:val="ru-RU"/>
-        </w:rPr>
-        <w:t xml:space="preserve"> форма </w:t>
-      </w:r>
-      <w:proofErr w:type="spellStart"/>
-      <w:r>
-        <w:rPr>
-          <w:sz w:val="28"/>
-          <w:szCs w:val="28"/>
-          <w:lang w:val="ru-RU"/>
-        </w:rPr>
-        <w:t>навчання</w:t>
-      </w:r>
-      <w:proofErr w:type="spellEnd"/>
-      <w:r>
-        <w:rPr>
-          <w:sz w:val="28"/>
-          <w:szCs w:val="28"/>
-          <w:lang w:val="ru-RU"/>
-        </w:rPr>
-        <w:t>)</w:t>
+        <w:t xml:space="preserve"> форма навчання)</w:t>
       </w:r>
     </w:p>
     <w:tbl>
@@ -10724,21 +11461,12 @@
                 <w:color w:val="000000"/>
               </w:rPr>
             </w:pPr>
-            <w:proofErr w:type="spellStart"/>
             <w:r>
               <w:rPr>
                 <w:bCs/>
                 <w:color w:val="000000"/>
               </w:rPr>
-              <w:t>Прак</w:t>
-            </w:r>
-            <w:proofErr w:type="spellEnd"/>
-            <w:r>
-              <w:rPr>
-                <w:bCs/>
-                <w:color w:val="000000"/>
-              </w:rPr>
-              <w:t>-</w:t>
+              <w:t>Прак-</w:t>
             </w:r>
           </w:p>
           <w:p>
@@ -10752,21 +11480,12 @@
                 <w:color w:val="000000"/>
               </w:rPr>
             </w:pPr>
-            <w:proofErr w:type="spellStart"/>
             <w:r>
               <w:rPr>
                 <w:bCs/>
                 <w:color w:val="000000"/>
               </w:rPr>
-              <w:t>тичні</w:t>
-            </w:r>
-            <w:proofErr w:type="spellEnd"/>
-            <w:r>
-              <w:rPr>
-                <w:bCs/>
-                <w:color w:val="000000"/>
-              </w:rPr>
-              <w:t xml:space="preserve"> заняття</w:t>
+              <w:t>тичні заняття</w:t>
             </w:r>
           </w:p>
         </w:tc>
@@ -10785,21 +11504,12 @@
                 <w:color w:val="000000"/>
               </w:rPr>
             </w:pPr>
-            <w:proofErr w:type="spellStart"/>
             <w:r>
               <w:rPr>
                 <w:bCs/>
                 <w:color w:val="000000"/>
               </w:rPr>
-              <w:t>Самостій</w:t>
-            </w:r>
-            <w:proofErr w:type="spellEnd"/>
-            <w:r>
-              <w:rPr>
-                <w:bCs/>
-                <w:color w:val="000000"/>
-              </w:rPr>
-              <w:t>-на робота</w:t>
+              <w:t>Самостій-на робота</w:t>
             </w:r>
           </w:p>
         </w:tc>
@@ -10818,21 +11528,12 @@
                 <w:color w:val="000000"/>
               </w:rPr>
             </w:pPr>
-            <w:proofErr w:type="spellStart"/>
             <w:r>
               <w:rPr>
                 <w:bCs/>
                 <w:color w:val="000000"/>
               </w:rPr>
-              <w:t>Індиві</w:t>
-            </w:r>
-            <w:proofErr w:type="spellEnd"/>
-            <w:r>
-              <w:rPr>
-                <w:bCs/>
-                <w:color w:val="000000"/>
-              </w:rPr>
-              <w:t>-</w:t>
+              <w:t>Індиві-</w:t>
             </w:r>
           </w:p>
           <w:p>
@@ -11158,23 +11859,13 @@
               </w:rPr>
               <w:t>’</w:t>
             </w:r>
-            <w:proofErr w:type="spellStart"/>
             <w:r>
               <w:rPr>
                 <w:spacing w:val="-1"/>
                 <w:sz w:val="24"/>
                 <w:szCs w:val="24"/>
               </w:rPr>
-              <w:t>ютингу</w:t>
-            </w:r>
-            <w:proofErr w:type="spellEnd"/>
-            <w:r>
-              <w:rPr>
-                <w:spacing w:val="-1"/>
-                <w:sz w:val="24"/>
-                <w:szCs w:val="24"/>
-              </w:rPr>
-              <w:t xml:space="preserve">. </w:t>
+              <w:t xml:space="preserve">ютингу. </w:t>
             </w:r>
           </w:p>
         </w:tc>
@@ -11544,6 +12235,7 @@
                 <w:sz w:val="24"/>
                 <w:szCs w:val="24"/>
               </w:rPr>
+              <w:lastRenderedPageBreak/>
               <w:t xml:space="preserve">Тема </w:t>
             </w:r>
             <w:r>
@@ -13986,7 +14678,6 @@
           <w:szCs w:val="28"/>
           <w:lang w:val="ru-RU"/>
         </w:rPr>
-        <w:lastRenderedPageBreak/>
         <w:t xml:space="preserve">Тема: </w:t>
       </w:r>
       <w:r>
@@ -14698,23 +15389,7 @@
           <w:sz w:val="28"/>
           <w:szCs w:val="28"/>
         </w:rPr>
-        <w:t xml:space="preserve"> </w:t>
-      </w:r>
-      <w:proofErr w:type="spellStart"/>
-      <w:r>
-        <w:rPr>
-          <w:sz w:val="28"/>
-          <w:szCs w:val="28"/>
-        </w:rPr>
-        <w:t>Sales</w:t>
-      </w:r>
-      <w:proofErr w:type="spellEnd"/>
-      <w:r>
-        <w:rPr>
-          <w:sz w:val="28"/>
-          <w:szCs w:val="28"/>
-        </w:rPr>
-        <w:t xml:space="preserve"> </w:t>
+        <w:t xml:space="preserve"> Sales </w:t>
       </w:r>
       <w:r>
         <w:rPr>
@@ -14840,7 +15515,6 @@
         </w:rPr>
         <w:t>«</w:t>
       </w:r>
-      <w:proofErr w:type="spellStart"/>
       <w:r>
         <w:rPr>
           <w:sz w:val="28"/>
@@ -14848,7 +15522,6 @@
         </w:rPr>
         <w:t>Italian</w:t>
       </w:r>
-      <w:proofErr w:type="spellEnd"/>
       <w:r>
         <w:rPr>
           <w:sz w:val="28"/>
@@ -14857,7 +15530,6 @@
         </w:rPr>
         <w:t xml:space="preserve"> </w:t>
       </w:r>
-      <w:proofErr w:type="spellStart"/>
       <w:r>
         <w:rPr>
           <w:sz w:val="28"/>
@@ -14865,7 +15537,6 @@
         </w:rPr>
         <w:t>Pizza</w:t>
       </w:r>
-      <w:proofErr w:type="spellEnd"/>
       <w:r>
         <w:rPr>
           <w:sz w:val="28"/>
@@ -14922,7 +15593,6 @@
         </w:rPr>
         <w:t>«</w:t>
       </w:r>
-      <w:proofErr w:type="spellStart"/>
       <w:r>
         <w:rPr>
           <w:sz w:val="28"/>
@@ -14930,7 +15600,6 @@
         </w:rPr>
         <w:t>West</w:t>
       </w:r>
-      <w:proofErr w:type="spellEnd"/>
       <w:r>
         <w:rPr>
           <w:sz w:val="28"/>
@@ -14939,7 +15608,6 @@
         </w:rPr>
         <w:t xml:space="preserve"> </w:t>
       </w:r>
-      <w:proofErr w:type="spellStart"/>
       <w:r>
         <w:rPr>
           <w:sz w:val="28"/>
@@ -14947,7 +15615,6 @@
         </w:rPr>
         <w:t>Railways</w:t>
       </w:r>
-      <w:proofErr w:type="spellEnd"/>
       <w:r>
         <w:rPr>
           <w:sz w:val="28"/>
@@ -15004,7 +15671,6 @@
         </w:rPr>
         <w:t>«</w:t>
       </w:r>
-      <w:proofErr w:type="spellStart"/>
       <w:r>
         <w:rPr>
           <w:sz w:val="28"/>
@@ -15012,7 +15678,6 @@
         </w:rPr>
         <w:t>Net</w:t>
       </w:r>
-      <w:proofErr w:type="spellEnd"/>
       <w:r>
         <w:rPr>
           <w:sz w:val="28"/>
@@ -15021,7 +15686,6 @@
         </w:rPr>
         <w:t xml:space="preserve"> </w:t>
       </w:r>
-      <w:proofErr w:type="spellStart"/>
       <w:r>
         <w:rPr>
           <w:sz w:val="28"/>
@@ -15029,7 +15693,6 @@
         </w:rPr>
         <w:t>Phone</w:t>
       </w:r>
-      <w:proofErr w:type="spellEnd"/>
       <w:r>
         <w:rPr>
           <w:sz w:val="28"/>
@@ -15086,7 +15749,6 @@
         </w:rPr>
         <w:t>«</w:t>
       </w:r>
-      <w:proofErr w:type="spellStart"/>
       <w:r>
         <w:rPr>
           <w:sz w:val="28"/>
@@ -15094,7 +15756,6 @@
         </w:rPr>
         <w:t>Book</w:t>
       </w:r>
-      <w:proofErr w:type="spellEnd"/>
       <w:r>
         <w:rPr>
           <w:sz w:val="28"/>
@@ -15103,7 +15764,6 @@
         </w:rPr>
         <w:t xml:space="preserve"> </w:t>
       </w:r>
-      <w:proofErr w:type="spellStart"/>
       <w:r>
         <w:rPr>
           <w:sz w:val="28"/>
@@ -15111,7 +15771,6 @@
         </w:rPr>
         <w:t>Press</w:t>
       </w:r>
-      <w:proofErr w:type="spellEnd"/>
       <w:r>
         <w:rPr>
           <w:sz w:val="28"/>
@@ -15168,7 +15827,6 @@
         </w:rPr>
         <w:t>«</w:t>
       </w:r>
-      <w:proofErr w:type="spellStart"/>
       <w:r>
         <w:rPr>
           <w:sz w:val="28"/>
@@ -15176,7 +15834,6 @@
         </w:rPr>
         <w:t>Europe</w:t>
       </w:r>
-      <w:proofErr w:type="spellEnd"/>
       <w:r>
         <w:rPr>
           <w:sz w:val="28"/>
@@ -15185,7 +15842,6 @@
         </w:rPr>
         <w:t xml:space="preserve"> </w:t>
       </w:r>
-      <w:proofErr w:type="spellStart"/>
       <w:r>
         <w:rPr>
           <w:sz w:val="28"/>
@@ -15193,7 +15849,6 @@
         </w:rPr>
         <w:t>tour</w:t>
       </w:r>
-      <w:proofErr w:type="spellEnd"/>
       <w:r>
         <w:rPr>
           <w:sz w:val="28"/>
@@ -15257,7 +15912,6 @@
         </w:rPr>
         <w:t>«</w:t>
       </w:r>
-      <w:proofErr w:type="spellStart"/>
       <w:r>
         <w:rPr>
           <w:sz w:val="28"/>
@@ -15265,7 +15919,6 @@
         </w:rPr>
         <w:t>Europe</w:t>
       </w:r>
-      <w:proofErr w:type="spellEnd"/>
       <w:r>
         <w:rPr>
           <w:sz w:val="28"/>
@@ -15274,7 +15927,6 @@
         </w:rPr>
         <w:t xml:space="preserve"> </w:t>
       </w:r>
-      <w:proofErr w:type="spellStart"/>
       <w:r>
         <w:rPr>
           <w:sz w:val="28"/>
@@ -15282,7 +15934,6 @@
         </w:rPr>
         <w:t>taxi</w:t>
       </w:r>
-      <w:proofErr w:type="spellEnd"/>
       <w:r>
         <w:rPr>
           <w:sz w:val="28"/>
@@ -15346,7 +15997,6 @@
         </w:rPr>
         <w:t>«</w:t>
       </w:r>
-      <w:proofErr w:type="spellStart"/>
       <w:r>
         <w:rPr>
           <w:sz w:val="28"/>
@@ -15354,7 +16004,6 @@
         </w:rPr>
         <w:t>Ukraine</w:t>
       </w:r>
-      <w:proofErr w:type="spellEnd"/>
       <w:r>
         <w:rPr>
           <w:sz w:val="28"/>
@@ -15363,7 +16012,6 @@
         </w:rPr>
         <w:t xml:space="preserve"> </w:t>
       </w:r>
-      <w:proofErr w:type="spellStart"/>
       <w:r>
         <w:rPr>
           <w:sz w:val="28"/>
@@ -15371,7 +16019,6 @@
         </w:rPr>
         <w:t>Cinema</w:t>
       </w:r>
-      <w:proofErr w:type="spellEnd"/>
       <w:r>
         <w:rPr>
           <w:sz w:val="28"/>
@@ -15428,7 +16075,6 @@
         </w:rPr>
         <w:t>«</w:t>
       </w:r>
-      <w:proofErr w:type="spellStart"/>
       <w:r>
         <w:rPr>
           <w:sz w:val="28"/>
@@ -15436,7 +16082,6 @@
         </w:rPr>
         <w:t>Print</w:t>
       </w:r>
-      <w:proofErr w:type="spellEnd"/>
       <w:r>
         <w:rPr>
           <w:sz w:val="28"/>
@@ -15509,7 +16154,6 @@
         </w:rPr>
         <w:t>«</w:t>
       </w:r>
-      <w:proofErr w:type="spellStart"/>
       <w:r>
         <w:rPr>
           <w:sz w:val="28"/>
@@ -15517,7 +16161,6 @@
         </w:rPr>
         <w:t>Bus</w:t>
       </w:r>
-      <w:proofErr w:type="spellEnd"/>
       <w:r>
         <w:rPr>
           <w:sz w:val="28"/>
@@ -15526,7 +16169,6 @@
         </w:rPr>
         <w:t xml:space="preserve"> </w:t>
       </w:r>
-      <w:proofErr w:type="spellStart"/>
       <w:r>
         <w:rPr>
           <w:sz w:val="28"/>
@@ -15534,7 +16176,6 @@
         </w:rPr>
         <w:t>corporation</w:t>
       </w:r>
-      <w:proofErr w:type="spellEnd"/>
       <w:r>
         <w:rPr>
           <w:sz w:val="28"/>
@@ -15598,7 +16239,6 @@
         </w:rPr>
         <w:t>«</w:t>
       </w:r>
-      <w:proofErr w:type="spellStart"/>
       <w:r>
         <w:rPr>
           <w:sz w:val="28"/>
@@ -15606,7 +16246,6 @@
         </w:rPr>
         <w:t>American</w:t>
       </w:r>
-      <w:proofErr w:type="spellEnd"/>
       <w:r>
         <w:rPr>
           <w:sz w:val="28"/>
@@ -15615,7 +16254,6 @@
         </w:rPr>
         <w:t xml:space="preserve"> </w:t>
       </w:r>
-      <w:proofErr w:type="spellStart"/>
       <w:r>
         <w:rPr>
           <w:sz w:val="28"/>
@@ -15623,7 +16261,6 @@
         </w:rPr>
         <w:t>airlines</w:t>
       </w:r>
-      <w:proofErr w:type="spellEnd"/>
       <w:r>
         <w:rPr>
           <w:sz w:val="28"/>
@@ -15680,7 +16317,6 @@
         </w:rPr>
         <w:t>«</w:t>
       </w:r>
-      <w:proofErr w:type="spellStart"/>
       <w:r>
         <w:rPr>
           <w:sz w:val="28"/>
@@ -15688,7 +16324,6 @@
         </w:rPr>
         <w:t>Ukarainian</w:t>
       </w:r>
-      <w:proofErr w:type="spellEnd"/>
       <w:r>
         <w:rPr>
           <w:sz w:val="28"/>
@@ -15697,7 +16332,6 @@
         </w:rPr>
         <w:t xml:space="preserve">  </w:t>
       </w:r>
-      <w:proofErr w:type="spellStart"/>
       <w:r>
         <w:rPr>
           <w:sz w:val="28"/>
@@ -15705,7 +16339,6 @@
         </w:rPr>
         <w:t>games</w:t>
       </w:r>
-      <w:proofErr w:type="spellEnd"/>
       <w:r>
         <w:rPr>
           <w:sz w:val="28"/>
@@ -15762,7 +16395,6 @@
         </w:rPr>
         <w:t>«</w:t>
       </w:r>
-      <w:proofErr w:type="spellStart"/>
       <w:r>
         <w:rPr>
           <w:sz w:val="28"/>
@@ -15770,7 +16402,6 @@
         </w:rPr>
         <w:t>Ukrainian</w:t>
       </w:r>
-      <w:proofErr w:type="spellEnd"/>
       <w:r>
         <w:rPr>
           <w:sz w:val="28"/>
@@ -15779,7 +16410,6 @@
         </w:rPr>
         <w:t xml:space="preserve"> </w:t>
       </w:r>
-      <w:proofErr w:type="spellStart"/>
       <w:r>
         <w:rPr>
           <w:sz w:val="28"/>
@@ -15787,7 +16417,6 @@
         </w:rPr>
         <w:t>press</w:t>
       </w:r>
-      <w:proofErr w:type="spellEnd"/>
       <w:r>
         <w:rPr>
           <w:sz w:val="28"/>
@@ -15844,7 +16473,6 @@
         </w:rPr>
         <w:t>«</w:t>
       </w:r>
-      <w:proofErr w:type="spellStart"/>
       <w:r>
         <w:rPr>
           <w:sz w:val="28"/>
@@ -15852,7 +16480,6 @@
         </w:rPr>
         <w:t>Best</w:t>
       </w:r>
-      <w:proofErr w:type="spellEnd"/>
       <w:r>
         <w:rPr>
           <w:sz w:val="28"/>
@@ -15861,7 +16488,6 @@
         </w:rPr>
         <w:t xml:space="preserve"> </w:t>
       </w:r>
-      <w:proofErr w:type="spellStart"/>
       <w:r>
         <w:rPr>
           <w:sz w:val="28"/>
@@ -15869,7 +16495,6 @@
         </w:rPr>
         <w:t>juice</w:t>
       </w:r>
-      <w:proofErr w:type="spellEnd"/>
       <w:r>
         <w:rPr>
           <w:sz w:val="28"/>
@@ -15926,7 +16551,6 @@
         </w:rPr>
         <w:t>«</w:t>
       </w:r>
-      <w:proofErr w:type="spellStart"/>
       <w:r>
         <w:rPr>
           <w:sz w:val="28"/>
@@ -15934,7 +16558,6 @@
         </w:rPr>
         <w:t>Sports</w:t>
       </w:r>
-      <w:proofErr w:type="spellEnd"/>
       <w:r>
         <w:rPr>
           <w:sz w:val="28"/>
@@ -15943,7 +16566,6 @@
         </w:rPr>
         <w:t xml:space="preserve"> </w:t>
       </w:r>
-      <w:proofErr w:type="spellStart"/>
       <w:r>
         <w:rPr>
           <w:sz w:val="28"/>
@@ -15951,7 +16573,6 @@
         </w:rPr>
         <w:t>House</w:t>
       </w:r>
-      <w:proofErr w:type="spellEnd"/>
       <w:r>
         <w:rPr>
           <w:sz w:val="28"/>
@@ -16008,7 +16629,6 @@
         </w:rPr>
         <w:t>«</w:t>
       </w:r>
-      <w:proofErr w:type="spellStart"/>
       <w:r>
         <w:rPr>
           <w:sz w:val="28"/>
@@ -16016,7 +16636,6 @@
         </w:rPr>
         <w:t>Builder</w:t>
       </w:r>
-      <w:proofErr w:type="spellEnd"/>
       <w:r>
         <w:rPr>
           <w:sz w:val="28"/>
@@ -16025,7 +16644,6 @@
         </w:rPr>
         <w:t xml:space="preserve"> </w:t>
       </w:r>
-      <w:proofErr w:type="spellStart"/>
       <w:r>
         <w:rPr>
           <w:sz w:val="28"/>
@@ -16033,7 +16651,6 @@
         </w:rPr>
         <w:t>House</w:t>
       </w:r>
-      <w:proofErr w:type="spellEnd"/>
       <w:r>
         <w:rPr>
           <w:sz w:val="28"/>
@@ -16090,7 +16707,6 @@
         </w:rPr>
         <w:t>«</w:t>
       </w:r>
-      <w:proofErr w:type="spellStart"/>
       <w:r>
         <w:rPr>
           <w:sz w:val="28"/>
@@ -16098,7 +16714,6 @@
         </w:rPr>
         <w:t>Net</w:t>
       </w:r>
-      <w:proofErr w:type="spellEnd"/>
       <w:r>
         <w:rPr>
           <w:sz w:val="28"/>
@@ -16107,7 +16722,6 @@
         </w:rPr>
         <w:t xml:space="preserve"> </w:t>
       </w:r>
-      <w:proofErr w:type="spellStart"/>
       <w:r>
         <w:rPr>
           <w:sz w:val="28"/>
@@ -16115,7 +16729,6 @@
         </w:rPr>
         <w:t>Connection</w:t>
       </w:r>
-      <w:proofErr w:type="spellEnd"/>
       <w:r>
         <w:rPr>
           <w:sz w:val="28"/>
@@ -16179,7 +16792,6 @@
         </w:rPr>
         <w:t>«</w:t>
       </w:r>
-      <w:proofErr w:type="spellStart"/>
       <w:r>
         <w:rPr>
           <w:sz w:val="28"/>
@@ -16187,7 +16799,6 @@
         </w:rPr>
         <w:t>Computers</w:t>
       </w:r>
-      <w:proofErr w:type="spellEnd"/>
       <w:r>
         <w:rPr>
           <w:sz w:val="28"/>
@@ -16244,7 +16855,6 @@
         </w:rPr>
         <w:t>«</w:t>
       </w:r>
-      <w:proofErr w:type="spellStart"/>
       <w:r>
         <w:rPr>
           <w:sz w:val="28"/>
@@ -16252,7 +16862,6 @@
         </w:rPr>
         <w:t>Technical</w:t>
       </w:r>
-      <w:proofErr w:type="spellEnd"/>
       <w:r>
         <w:rPr>
           <w:sz w:val="28"/>
@@ -16261,7 +16870,6 @@
         </w:rPr>
         <w:t xml:space="preserve"> </w:t>
       </w:r>
-      <w:proofErr w:type="spellStart"/>
       <w:r>
         <w:rPr>
           <w:sz w:val="28"/>
@@ -16269,7 +16877,6 @@
         </w:rPr>
         <w:t>Constructor</w:t>
       </w:r>
-      <w:proofErr w:type="spellEnd"/>
       <w:r>
         <w:rPr>
           <w:sz w:val="28"/>
@@ -16326,7 +16933,6 @@
         </w:rPr>
         <w:t>«</w:t>
       </w:r>
-      <w:proofErr w:type="spellStart"/>
       <w:r>
         <w:rPr>
           <w:sz w:val="28"/>
@@ -16334,7 +16940,6 @@
         </w:rPr>
         <w:t>Music</w:t>
       </w:r>
-      <w:proofErr w:type="spellEnd"/>
       <w:r>
         <w:rPr>
           <w:sz w:val="28"/>
@@ -16343,7 +16948,6 @@
         </w:rPr>
         <w:t xml:space="preserve"> </w:t>
       </w:r>
-      <w:proofErr w:type="spellStart"/>
       <w:r>
         <w:rPr>
           <w:sz w:val="28"/>
@@ -16351,7 +16955,6 @@
         </w:rPr>
         <w:t>Company</w:t>
       </w:r>
-      <w:proofErr w:type="spellEnd"/>
       <w:r>
         <w:rPr>
           <w:sz w:val="28"/>
@@ -16408,7 +17011,6 @@
         </w:rPr>
         <w:t>«</w:t>
       </w:r>
-      <w:proofErr w:type="spellStart"/>
       <w:r>
         <w:rPr>
           <w:sz w:val="28"/>
@@ -16416,7 +17018,6 @@
         </w:rPr>
         <w:t>Chocolate</w:t>
       </w:r>
-      <w:proofErr w:type="spellEnd"/>
       <w:r>
         <w:rPr>
           <w:sz w:val="28"/>
@@ -16474,7 +17075,6 @@
         </w:rPr>
         <w:t>«</w:t>
       </w:r>
-      <w:proofErr w:type="spellStart"/>
       <w:r>
         <w:rPr>
           <w:sz w:val="28"/>
@@ -16482,7 +17082,6 @@
         </w:rPr>
         <w:t>Toys</w:t>
       </w:r>
-      <w:proofErr w:type="spellEnd"/>
       <w:r>
         <w:rPr>
           <w:sz w:val="28"/>
@@ -16539,7 +17138,6 @@
         </w:rPr>
         <w:t>«</w:t>
       </w:r>
-      <w:proofErr w:type="spellStart"/>
       <w:r>
         <w:rPr>
           <w:sz w:val="28"/>
@@ -16547,7 +17145,6 @@
         </w:rPr>
         <w:t>Digital</w:t>
       </w:r>
-      <w:proofErr w:type="spellEnd"/>
       <w:r>
         <w:rPr>
           <w:sz w:val="28"/>
@@ -16556,7 +17153,6 @@
         </w:rPr>
         <w:t xml:space="preserve"> </w:t>
       </w:r>
-      <w:proofErr w:type="spellStart"/>
       <w:r>
         <w:rPr>
           <w:sz w:val="28"/>
@@ -16564,7 +17160,6 @@
         </w:rPr>
         <w:t>Cameras</w:t>
       </w:r>
-      <w:proofErr w:type="spellEnd"/>
       <w:r>
         <w:rPr>
           <w:sz w:val="28"/>
@@ -16597,7 +17192,6 @@
           <w:sz w:val="28"/>
           <w:szCs w:val="28"/>
         </w:rPr>
-        <w:lastRenderedPageBreak/>
         <w:t xml:space="preserve">25. </w:t>
       </w:r>
       <w:r>
@@ -16622,7 +17216,6 @@
         </w:rPr>
         <w:t>«</w:t>
       </w:r>
-      <w:proofErr w:type="spellStart"/>
       <w:r>
         <w:rPr>
           <w:sz w:val="28"/>
@@ -16630,7 +17223,6 @@
         </w:rPr>
         <w:t>Atlantic</w:t>
       </w:r>
-      <w:proofErr w:type="spellEnd"/>
       <w:r>
         <w:rPr>
           <w:sz w:val="28"/>
@@ -16639,7 +17231,6 @@
         </w:rPr>
         <w:t xml:space="preserve"> </w:t>
       </w:r>
-      <w:proofErr w:type="spellStart"/>
       <w:r>
         <w:rPr>
           <w:sz w:val="28"/>
@@ -16647,7 +17238,6 @@
         </w:rPr>
         <w:t>ship</w:t>
       </w:r>
-      <w:proofErr w:type="spellEnd"/>
       <w:r>
         <w:rPr>
           <w:sz w:val="28"/>
@@ -18172,7 +18762,6 @@
                 <w:lang w:eastAsia="uk-UA"/>
               </w:rPr>
             </w:pPr>
-            <w:proofErr w:type="spellStart"/>
             <w:r>
               <w:rPr>
                 <w:color w:val="000000"/>
@@ -18180,17 +18769,7 @@
                 <w:szCs w:val="28"/>
                 <w:lang w:eastAsia="uk-UA"/>
               </w:rPr>
-              <w:t>Еволютивна</w:t>
-            </w:r>
-            <w:proofErr w:type="spellEnd"/>
-            <w:r>
-              <w:rPr>
-                <w:color w:val="000000"/>
-                <w:sz w:val="28"/>
-                <w:szCs w:val="28"/>
-                <w:lang w:eastAsia="uk-UA"/>
-              </w:rPr>
-              <w:t xml:space="preserve"> модель. </w:t>
+              <w:t xml:space="preserve">Еволютивна модель. </w:t>
             </w:r>
           </w:p>
         </w:tc>
@@ -19714,7 +20293,6 @@
                 <w:lang w:eastAsia="uk-UA"/>
               </w:rPr>
             </w:pPr>
-            <w:proofErr w:type="spellStart"/>
             <w:r>
               <w:rPr>
                 <w:color w:val="000000"/>
@@ -19722,17 +20300,7 @@
                 <w:szCs w:val="28"/>
                 <w:lang w:eastAsia="uk-UA"/>
               </w:rPr>
-              <w:t>Обєктно</w:t>
-            </w:r>
-            <w:proofErr w:type="spellEnd"/>
-            <w:r>
-              <w:rPr>
-                <w:color w:val="000000"/>
-                <w:sz w:val="28"/>
-                <w:szCs w:val="28"/>
-                <w:lang w:eastAsia="uk-UA"/>
-              </w:rPr>
-              <w:t xml:space="preserve">-орієнтована інженерія вимог. </w:t>
+              <w:t xml:space="preserve">Обєктно-орієнтована інженерія вимог. </w:t>
             </w:r>
           </w:p>
         </w:tc>
@@ -19871,27 +20439,7 @@
                 <w:szCs w:val="28"/>
                 <w:lang w:eastAsia="uk-UA"/>
               </w:rPr>
-              <w:t xml:space="preserve">Методи інженерії вимог. Інженерія вимог С. Леєра та С. </w:t>
-            </w:r>
-            <w:proofErr w:type="spellStart"/>
-            <w:r>
-              <w:rPr>
-                <w:color w:val="000000"/>
-                <w:sz w:val="28"/>
-                <w:szCs w:val="28"/>
-                <w:lang w:eastAsia="uk-UA"/>
-              </w:rPr>
-              <w:t>Меллора</w:t>
-            </w:r>
-            <w:proofErr w:type="spellEnd"/>
-            <w:r>
-              <w:rPr>
-                <w:color w:val="000000"/>
-                <w:sz w:val="28"/>
-                <w:szCs w:val="28"/>
-                <w:lang w:eastAsia="uk-UA"/>
-              </w:rPr>
-              <w:t xml:space="preserve">. </w:t>
+              <w:t xml:space="preserve">Методи інженерії вимог. Інженерія вимог С. Леєра та С. Меллора. </w:t>
             </w:r>
           </w:p>
         </w:tc>
@@ -20030,27 +20578,7 @@
                 <w:szCs w:val="28"/>
                 <w:lang w:eastAsia="uk-UA"/>
               </w:rPr>
-              <w:t xml:space="preserve">Метод інженерії вимог І. </w:t>
-            </w:r>
-            <w:proofErr w:type="spellStart"/>
-            <w:r>
-              <w:rPr>
-                <w:color w:val="000000"/>
-                <w:sz w:val="28"/>
-                <w:szCs w:val="28"/>
-                <w:lang w:eastAsia="uk-UA"/>
-              </w:rPr>
-              <w:t>Джекобсона</w:t>
-            </w:r>
-            <w:proofErr w:type="spellEnd"/>
-            <w:r>
-              <w:rPr>
-                <w:color w:val="000000"/>
-                <w:sz w:val="28"/>
-                <w:szCs w:val="28"/>
-                <w:lang w:eastAsia="uk-UA"/>
-              </w:rPr>
-              <w:t xml:space="preserve">. </w:t>
+              <w:t xml:space="preserve">Метод інженерії вимог І. Джекобсона. </w:t>
             </w:r>
           </w:p>
         </w:tc>
@@ -22570,27 +23098,7 @@
                 <w:szCs w:val="28"/>
                 <w:lang w:eastAsia="uk-UA"/>
               </w:rPr>
-              <w:t xml:space="preserve">Поняття про функціональність, надійність, </w:t>
-            </w:r>
-            <w:proofErr w:type="spellStart"/>
-            <w:r>
-              <w:rPr>
-                <w:color w:val="000000"/>
-                <w:sz w:val="28"/>
-                <w:szCs w:val="28"/>
-                <w:lang w:eastAsia="uk-UA"/>
-              </w:rPr>
-              <w:t>супроводжуваність</w:t>
-            </w:r>
-            <w:proofErr w:type="spellEnd"/>
-            <w:r>
-              <w:rPr>
-                <w:color w:val="000000"/>
-                <w:sz w:val="28"/>
-                <w:szCs w:val="28"/>
-                <w:lang w:eastAsia="uk-UA"/>
-              </w:rPr>
-              <w:t xml:space="preserve"> та ефективність ПЗ. </w:t>
+              <w:t xml:space="preserve">Поняття про функціональність, надійність, супроводжуваність та ефективність ПЗ. </w:t>
             </w:r>
           </w:p>
         </w:tc>
@@ -24656,7 +25164,6 @@
           <w:sz w:val="28"/>
           <w:szCs w:val="28"/>
         </w:rPr>
-        <w:lastRenderedPageBreak/>
         <w:t>Література: 1, 2, 3, 6, 7</w:t>
       </w:r>
       <w:r>
@@ -24943,6 +25450,7 @@
           <w:sz w:val="28"/>
           <w:szCs w:val="28"/>
         </w:rPr>
+        <w:lastRenderedPageBreak/>
         <w:t xml:space="preserve"> - оцінювання результатів КПІЗ;</w:t>
       </w:r>
     </w:p>
@@ -26837,31 +27345,13 @@
                 <w:szCs w:val="28"/>
               </w:rPr>
             </w:pPr>
-            <w:proofErr w:type="spellStart"/>
-            <w:r>
-              <w:rPr>
-                <w:sz w:val="28"/>
-                <w:szCs w:val="28"/>
-              </w:rPr>
-              <w:t>Google</w:t>
-            </w:r>
-            <w:proofErr w:type="spellEnd"/>
-            <w:r>
-              <w:rPr>
-                <w:sz w:val="28"/>
-                <w:szCs w:val="28"/>
-              </w:rPr>
-              <w:t xml:space="preserve"> </w:t>
-            </w:r>
-            <w:proofErr w:type="spellStart"/>
-            <w:r>
-              <w:rPr>
-                <w:sz w:val="28"/>
-                <w:szCs w:val="28"/>
-              </w:rPr>
-              <w:t>Docs</w:t>
-            </w:r>
-            <w:proofErr w:type="spellEnd"/>
+            <w:r>
+              <w:rPr>
+                <w:sz w:val="28"/>
+                <w:szCs w:val="28"/>
+              </w:rPr>
+              <w:t>Google Docs</w:t>
+            </w:r>
           </w:p>
         </w:tc>
         <w:tc>
@@ -26943,31 +27433,13 @@
                 <w:szCs w:val="28"/>
               </w:rPr>
             </w:pPr>
-            <w:proofErr w:type="spellStart"/>
-            <w:r>
-              <w:rPr>
-                <w:sz w:val="28"/>
-                <w:szCs w:val="28"/>
-              </w:rPr>
-              <w:t>Rad</w:t>
-            </w:r>
-            <w:proofErr w:type="spellEnd"/>
-            <w:r>
-              <w:rPr>
-                <w:sz w:val="28"/>
-                <w:szCs w:val="28"/>
-              </w:rPr>
-              <w:t xml:space="preserve"> </w:t>
-            </w:r>
-            <w:proofErr w:type="spellStart"/>
-            <w:r>
-              <w:rPr>
-                <w:sz w:val="28"/>
-                <w:szCs w:val="28"/>
-              </w:rPr>
-              <w:t>Studio</w:t>
-            </w:r>
-            <w:proofErr w:type="spellEnd"/>
+            <w:r>
+              <w:rPr>
+                <w:sz w:val="28"/>
+                <w:szCs w:val="28"/>
+              </w:rPr>
+              <w:t>Rad Studio</w:t>
+            </w:r>
           </w:p>
         </w:tc>
         <w:tc>
@@ -27051,21 +27523,12 @@
                 <w:szCs w:val="28"/>
               </w:rPr>
             </w:pPr>
-            <w:proofErr w:type="spellStart"/>
-            <w:r>
-              <w:rPr>
-                <w:sz w:val="28"/>
-                <w:szCs w:val="28"/>
-              </w:rPr>
-              <w:t>Dev</w:t>
-            </w:r>
-            <w:proofErr w:type="spellEnd"/>
-            <w:r>
-              <w:rPr>
-                <w:sz w:val="28"/>
-                <w:szCs w:val="28"/>
-              </w:rPr>
-              <w:t xml:space="preserve"> C++</w:t>
+            <w:r>
+              <w:rPr>
+                <w:sz w:val="28"/>
+                <w:szCs w:val="28"/>
+              </w:rPr>
+              <w:t>Dev C++</w:t>
             </w:r>
           </w:p>
         </w:tc>
@@ -27240,7 +27703,6 @@
                 <w:szCs w:val="28"/>
               </w:rPr>
             </w:pPr>
-            <w:proofErr w:type="spellStart"/>
             <w:r>
               <w:rPr>
                 <w:sz w:val="28"/>
@@ -27248,7 +27710,6 @@
               </w:rPr>
               <w:t>Ramus</w:t>
             </w:r>
-            <w:proofErr w:type="spellEnd"/>
           </w:p>
         </w:tc>
         <w:tc>
@@ -27346,33 +27807,8 @@
                 <w:sz w:val="28"/>
                 <w:szCs w:val="28"/>
               </w:rPr>
-              <w:t xml:space="preserve">Microsoft </w:t>
-            </w:r>
-            <w:proofErr w:type="spellStart"/>
-            <w:r>
-              <w:rPr>
-                <w:sz w:val="28"/>
-                <w:szCs w:val="28"/>
-              </w:rPr>
-              <w:t>Visual</w:t>
-            </w:r>
-            <w:proofErr w:type="spellEnd"/>
-            <w:r>
-              <w:rPr>
-                <w:sz w:val="28"/>
-                <w:szCs w:val="28"/>
-              </w:rPr>
-              <w:t xml:space="preserve"> </w:t>
-            </w:r>
-            <w:proofErr w:type="spellStart"/>
-            <w:r>
-              <w:rPr>
-                <w:sz w:val="28"/>
-                <w:szCs w:val="28"/>
-              </w:rPr>
-              <w:t>Studio</w:t>
-            </w:r>
-            <w:proofErr w:type="spellEnd"/>
+              <w:t>Microsoft Visual Studio</w:t>
+            </w:r>
           </w:p>
         </w:tc>
         <w:tc>
@@ -30238,6 +30674,7 @@
   <w:style w:type="paragraph" w:default="1" w:styleId="a">
     <w:name w:val="Normal"/>
     <w:qFormat/>
+    <w:rsid w:val="00467E28"/>
     <w:pPr>
       <w:widowControl w:val="0"/>
       <w:autoSpaceDE w:val="0"/>
@@ -30862,6 +31299,17 @@
     <w:name w:val="a-size-extra-large"/>
     <w:rsid w:val="00EE5D69"/>
   </w:style>
+  <w:style w:type="paragraph" w:styleId="af">
+    <w:name w:val="List Paragraph"/>
+    <w:basedOn w:val="a"/>
+    <w:uiPriority w:val="34"/>
+    <w:qFormat/>
+    <w:rsid w:val="00673687"/>
+    <w:pPr>
+      <w:ind w:left="720"/>
+      <w:contextualSpacing/>
+    </w:pPr>
+  </w:style>
 </w:styles>
 </file>
 

</xml_diff>